<commit_message>
secssion 4.3 and 4.4 updated for 0.85
</commit_message>
<xml_diff>
--- a/RAD_0.85.docx
+++ b/RAD_0.85.docx
@@ -1,6 +1,6 @@
 
 <file path=word/document.xml><?xml version="1.0" encoding="utf-8"?>
-<w:document xmlns:wpc="http://schemas.microsoft.com/office/word/2010/wordprocessingCanvas" xmlns:mc="http://schemas.openxmlformats.org/markup-compatibility/2006" xmlns:o="urn:schemas-microsoft-com:office:office" xmlns:r="http://schemas.openxmlformats.org/officeDocument/2006/relationships" xmlns:m="http://schemas.openxmlformats.org/officeDocument/2006/math" xmlns:v="urn:schemas-microsoft-com:vml" xmlns:wp14="http://schemas.microsoft.com/office/word/2010/wordprocessingDrawing" xmlns:wp="http://schemas.openxmlformats.org/drawingml/2006/wordprocessingDrawing" xmlns:w10="urn:schemas-microsoft-com:office:word" xmlns:w="http://schemas.openxmlformats.org/wordprocessingml/2006/main" xmlns:w14="http://schemas.microsoft.com/office/word/2010/wordml" xmlns:w15="http://schemas.microsoft.com/office/word/2012/wordml" xmlns:wpg="http://schemas.microsoft.com/office/word/2010/wordprocessingGroup" xmlns:wpi="http://schemas.microsoft.com/office/word/2010/wordprocessingInk" xmlns:wne="http://schemas.microsoft.com/office/word/2006/wordml" xmlns:wps="http://schemas.microsoft.com/office/word/2010/wordprocessingShape" mc:Ignorable="w14 w15 wp14">
+<w:document xmlns:wpc="http://schemas.microsoft.com/office/word/2010/wordprocessingCanvas" xmlns:mo="http://schemas.microsoft.com/office/mac/office/2008/main" xmlns:mc="http://schemas.openxmlformats.org/markup-compatibility/2006" xmlns:mv="urn:schemas-microsoft-com:mac:vml" xmlns:o="urn:schemas-microsoft-com:office:office" xmlns:r="http://schemas.openxmlformats.org/officeDocument/2006/relationships" xmlns:m="http://schemas.openxmlformats.org/officeDocument/2006/math" xmlns:v="urn:schemas-microsoft-com:vml" xmlns:wp14="http://schemas.microsoft.com/office/word/2010/wordprocessingDrawing" xmlns:wp="http://schemas.openxmlformats.org/drawingml/2006/wordprocessingDrawing" xmlns:w10="urn:schemas-microsoft-com:office:word" xmlns:w="http://schemas.openxmlformats.org/wordprocessingml/2006/main" xmlns:w14="http://schemas.microsoft.com/office/word/2010/wordml" xmlns:wpg="http://schemas.microsoft.com/office/word/2010/wordprocessingGroup" xmlns:wpi="http://schemas.microsoft.com/office/word/2010/wordprocessingInk" xmlns:wne="http://schemas.microsoft.com/office/word/2006/wordml" xmlns:wps="http://schemas.microsoft.com/office/word/2010/wordprocessingShape" mc:Ignorable="w14 wp14">
   <w:body>
     <w:p>
       <w:pPr>
@@ -84,19 +84,9 @@
         <w:pStyle w:val="NoSpacing"/>
         <w:jc w:val="right"/>
       </w:pPr>
-      <w:proofErr w:type="spellStart"/>
-      <w:r>
-        <w:t>Haohan</w:t>
-      </w:r>
-      <w:proofErr w:type="spellEnd"/>
-      <w:r>
-        <w:t xml:space="preserve"> (Harry) </w:t>
-      </w:r>
-      <w:proofErr w:type="spellStart"/>
-      <w:r>
-        <w:t>Xu</w:t>
-      </w:r>
-      <w:proofErr w:type="spellEnd"/>
+      <w:r>
+        <w:t>Haohan (Harry) Xu</w:t>
+      </w:r>
     </w:p>
     <w:p>
       <w:pPr>
@@ -115,20 +105,8 @@
       </w:r>
       <w:r>
         <w:br/>
-      </w:r>
-      <w:proofErr w:type="spellStart"/>
-      <w:r>
-        <w:t>Sashiraj</w:t>
-      </w:r>
-      <w:proofErr w:type="spellEnd"/>
-      <w:r>
-        <w:t xml:space="preserve"> </w:t>
-      </w:r>
-      <w:proofErr w:type="spellStart"/>
-      <w:r>
-        <w:t>Dhanrajan</w:t>
-      </w:r>
-      <w:proofErr w:type="spellEnd"/>
+        <w:t>Sashiraj Dhanrajan</w:t>
+      </w:r>
       <w:r>
         <w:br/>
       </w:r>
@@ -183,8 +161,6 @@
           <w:r>
             <w:t>Table of Contents</w:t>
           </w:r>
-          <w:bookmarkStart w:id="0" w:name="_GoBack"/>
-          <w:bookmarkEnd w:id="0"/>
         </w:p>
         <w:p>
           <w:pPr>
@@ -2648,11 +2624,11 @@
         </w:numPr>
         <w:jc w:val="both"/>
       </w:pPr>
-      <w:bookmarkStart w:id="1" w:name="_Toc392546196"/>
+      <w:bookmarkStart w:id="0" w:name="_Toc392546196"/>
       <w:r>
         <w:t>Introduction</w:t>
       </w:r>
-      <w:bookmarkEnd w:id="1"/>
+      <w:bookmarkEnd w:id="0"/>
     </w:p>
     <w:p>
       <w:pPr>
@@ -2663,11 +2639,11 @@
         </w:numPr>
         <w:jc w:val="both"/>
       </w:pPr>
-      <w:bookmarkStart w:id="2" w:name="_Toc392546197"/>
+      <w:bookmarkStart w:id="1" w:name="_Toc392546197"/>
       <w:r>
         <w:t>Purpose</w:t>
       </w:r>
-      <w:bookmarkEnd w:id="2"/>
+      <w:bookmarkEnd w:id="1"/>
     </w:p>
     <w:p>
       <w:pPr>
@@ -2753,11 +2729,11 @@
         </w:numPr>
         <w:jc w:val="both"/>
       </w:pPr>
-      <w:bookmarkStart w:id="3" w:name="_Toc392546198"/>
+      <w:bookmarkStart w:id="2" w:name="_Toc392546198"/>
       <w:r>
         <w:t>Scope</w:t>
       </w:r>
-      <w:bookmarkEnd w:id="3"/>
+      <w:bookmarkEnd w:id="2"/>
     </w:p>
     <w:p>
       <w:pPr>
@@ -2820,11 +2796,11 @@
           <w:i/>
         </w:rPr>
       </w:pPr>
-      <w:bookmarkStart w:id="4" w:name="_Toc392546199"/>
+      <w:bookmarkStart w:id="3" w:name="_Toc392546199"/>
       <w:r>
         <w:t>Definitions, Acronyms and Abbreviations</w:t>
       </w:r>
-      <w:bookmarkEnd w:id="4"/>
+      <w:bookmarkEnd w:id="3"/>
     </w:p>
     <w:p>
       <w:pPr>
@@ -2925,18 +2901,18 @@
         </w:numPr>
         <w:jc w:val="both"/>
       </w:pPr>
-      <w:bookmarkStart w:id="5" w:name="_Toc392546200"/>
+      <w:bookmarkStart w:id="4" w:name="_Toc392546200"/>
       <w:r>
         <w:t>References</w:t>
       </w:r>
-      <w:bookmarkEnd w:id="5"/>
+      <w:bookmarkEnd w:id="4"/>
     </w:p>
     <w:p>
       <w:pPr>
         <w:pStyle w:val="NoSpacing"/>
         <w:ind w:left="720"/>
       </w:pPr>
-      <w:hyperlink r:id="rId6" w:history="1">
+      <w:hyperlink r:id="rId7" w:history="1">
         <w:r>
           <w:rPr>
             <w:rStyle w:val="Hyperlink"/>
@@ -2950,7 +2926,7 @@
         <w:pStyle w:val="NoSpacing"/>
         <w:ind w:left="720"/>
       </w:pPr>
-      <w:hyperlink r:id="rId7" w:history="1">
+      <w:hyperlink r:id="rId8" w:history="1">
         <w:r>
           <w:rPr>
             <w:rStyle w:val="Hyperlink"/>
@@ -2964,7 +2940,7 @@
         <w:pStyle w:val="NoSpacing"/>
         <w:ind w:left="720"/>
       </w:pPr>
-      <w:hyperlink r:id="rId8" w:history="1">
+      <w:hyperlink r:id="rId9" w:history="1">
         <w:r>
           <w:rPr>
             <w:rStyle w:val="Hyperlink"/>
@@ -2978,7 +2954,7 @@
         <w:pStyle w:val="NoSpacing"/>
         <w:ind w:left="720"/>
       </w:pPr>
-      <w:hyperlink r:id="rId9" w:history="1">
+      <w:hyperlink r:id="rId10" w:history="1">
         <w:r>
           <w:rPr>
             <w:rStyle w:val="Hyperlink"/>
@@ -3014,11 +2990,11 @@
         </w:numPr>
         <w:jc w:val="both"/>
       </w:pPr>
-      <w:bookmarkStart w:id="6" w:name="_Toc392546201"/>
+      <w:bookmarkStart w:id="5" w:name="_Toc392546201"/>
       <w:r>
         <w:t>Overview</w:t>
       </w:r>
-      <w:bookmarkEnd w:id="6"/>
+      <w:bookmarkEnd w:id="5"/>
     </w:p>
     <w:p>
       <w:pPr>
@@ -3059,11 +3035,11 @@
         </w:numPr>
         <w:jc w:val="both"/>
       </w:pPr>
-      <w:bookmarkStart w:id="7" w:name="_Toc392546202"/>
+      <w:bookmarkStart w:id="6" w:name="_Toc392546202"/>
       <w:r>
         <w:t>Glossary</w:t>
       </w:r>
-      <w:bookmarkEnd w:id="7"/>
+      <w:bookmarkEnd w:id="6"/>
     </w:p>
     <w:p>
       <w:pPr>
@@ -3098,11 +3074,11 @@
         </w:numPr>
         <w:jc w:val="both"/>
       </w:pPr>
-      <w:bookmarkStart w:id="8" w:name="_Toc392546203"/>
+      <w:bookmarkStart w:id="7" w:name="_Toc392546203"/>
       <w:r>
         <w:t>Use Cases</w:t>
       </w:r>
-      <w:bookmarkEnd w:id="8"/>
+      <w:bookmarkEnd w:id="7"/>
     </w:p>
     <w:p>
       <w:pPr>
@@ -3118,11 +3094,11 @@
         </w:numPr>
         <w:jc w:val="both"/>
       </w:pPr>
-      <w:bookmarkStart w:id="9" w:name="_Toc392546204"/>
+      <w:bookmarkStart w:id="8" w:name="_Toc392546204"/>
       <w:r>
         <w:t>Actors</w:t>
       </w:r>
-      <w:bookmarkEnd w:id="9"/>
+      <w:bookmarkEnd w:id="8"/>
     </w:p>
     <w:p>
       <w:pPr>
@@ -3194,11 +3170,11 @@
         </w:numPr>
         <w:jc w:val="both"/>
       </w:pPr>
-      <w:bookmarkStart w:id="10" w:name="_Toc392546205"/>
+      <w:bookmarkStart w:id="9" w:name="_Toc392546205"/>
       <w:r>
         <w:t>List of Use Cases</w:t>
       </w:r>
-      <w:bookmarkEnd w:id="10"/>
+      <w:bookmarkEnd w:id="9"/>
     </w:p>
     <w:p>
       <w:pPr>
@@ -3232,7 +3208,6 @@
         <w:jc w:val="both"/>
       </w:pPr>
       <w:r>
-        <w:lastRenderedPageBreak/>
         <w:t>Create Account</w:t>
       </w:r>
     </w:p>
@@ -3246,6 +3221,7 @@
         <w:jc w:val="both"/>
       </w:pPr>
       <w:r>
+        <w:lastRenderedPageBreak/>
         <w:t>Synchronization</w:t>
       </w:r>
     </w:p>
@@ -3354,11 +3330,11 @@
         </w:numPr>
         <w:jc w:val="both"/>
       </w:pPr>
-      <w:bookmarkStart w:id="11" w:name="_Toc392546206"/>
+      <w:bookmarkStart w:id="10" w:name="_Toc392546206"/>
       <w:r>
         <w:t>Use Case Tables</w:t>
       </w:r>
-      <w:bookmarkEnd w:id="11"/>
+      <w:bookmarkEnd w:id="10"/>
     </w:p>
     <w:p>
       <w:pPr>
@@ -3965,6 +3941,7 @@
               <w:rPr>
                 <w:i/>
               </w:rPr>
+              <w:lastRenderedPageBreak/>
               <w:t>Use case name</w:t>
             </w:r>
           </w:p>
@@ -3978,14 +3955,12 @@
             <w:pPr>
               <w:jc w:val="both"/>
             </w:pPr>
-            <w:proofErr w:type="spellStart"/>
             <w:r>
               <w:rPr>
                 <w:lang w:eastAsia="zh-CN"/>
               </w:rPr>
               <w:t>CreateAccount</w:t>
             </w:r>
-            <w:proofErr w:type="spellEnd"/>
           </w:p>
         </w:tc>
       </w:tr>
@@ -4744,7 +4719,6 @@
               <w:rPr>
                 <w:i/>
               </w:rPr>
-              <w:lastRenderedPageBreak/>
               <w:t>Server.</w:t>
             </w:r>
           </w:p>
@@ -5658,7 +5632,11 @@
               <w:t xml:space="preserve">Client </w:t>
             </w:r>
             <w:r>
-              <w:t xml:space="preserve">logs in. Any file not present in the in the </w:t>
+              <w:t xml:space="preserve">logs in. </w:t>
+            </w:r>
+            <w:r>
+              <w:lastRenderedPageBreak/>
+              <w:t xml:space="preserve">Any file not present in the in the </w:t>
             </w:r>
             <w:r>
               <w:rPr>
@@ -5697,6 +5675,7 @@
               <w:rPr>
                 <w:i/>
               </w:rPr>
+              <w:lastRenderedPageBreak/>
               <w:t>Entry condition</w:t>
             </w:r>
           </w:p>
@@ -6502,7 +6481,6 @@
               <w:rPr>
                 <w:i/>
               </w:rPr>
-              <w:lastRenderedPageBreak/>
               <w:t>Flow of events</w:t>
             </w:r>
           </w:p>
@@ -6813,14 +6791,12 @@
             <w:pPr>
               <w:jc w:val="both"/>
             </w:pPr>
-            <w:proofErr w:type="spellStart"/>
             <w:r>
               <w:rPr>
                 <w:lang w:eastAsia="zh-CN"/>
               </w:rPr>
               <w:t>ServerFailure</w:t>
             </w:r>
-            <w:proofErr w:type="spellEnd"/>
           </w:p>
         </w:tc>
       </w:tr>
@@ -7393,7 +7369,6 @@
               <w:rPr>
                 <w:i/>
               </w:rPr>
-              <w:lastRenderedPageBreak/>
               <w:t>Flow of events</w:t>
             </w:r>
           </w:p>
@@ -7617,11 +7592,11 @@
         </w:numPr>
         <w:jc w:val="both"/>
       </w:pPr>
-      <w:bookmarkStart w:id="12" w:name="_Toc392546207"/>
+      <w:bookmarkStart w:id="11" w:name="_Toc392546207"/>
       <w:r>
         <w:t>Design Overview</w:t>
       </w:r>
-      <w:bookmarkEnd w:id="12"/>
+      <w:bookmarkEnd w:id="11"/>
     </w:p>
     <w:p>
       <w:pPr>
@@ -7637,11 +7612,11 @@
         </w:numPr>
         <w:jc w:val="both"/>
       </w:pPr>
-      <w:bookmarkStart w:id="13" w:name="_Toc392546208"/>
+      <w:bookmarkStart w:id="12" w:name="_Toc392546208"/>
       <w:r>
         <w:t>Introduction</w:t>
       </w:r>
-      <w:bookmarkEnd w:id="13"/>
+      <w:bookmarkEnd w:id="12"/>
     </w:p>
     <w:p>
       <w:pPr>
@@ -7670,7 +7645,6 @@
       <w:r>
         <w:rPr>
           <w:noProof/>
-          <w:lang w:val="en-CA" w:eastAsia="en-CA"/>
         </w:rPr>
         <w:lastRenderedPageBreak/>
         <w:drawing>
@@ -7689,7 +7663,7 @@
                     <pic:cNvPicPr/>
                   </pic:nvPicPr>
                   <pic:blipFill>
-                    <a:blip r:embed="rId10">
+                    <a:blip r:embed="rId11">
                       <a:extLst>
                         <a:ext uri="{28A0092B-C50C-407E-A947-70E740481C1C}">
                           <a14:useLocalDpi xmlns:a14="http://schemas.microsoft.com/office/drawing/2010/main" val="0"/>
@@ -7770,11 +7744,11 @@
         </w:numPr>
         <w:jc w:val="both"/>
       </w:pPr>
-      <w:bookmarkStart w:id="14" w:name="_Toc392546209"/>
+      <w:bookmarkStart w:id="13" w:name="_Toc392546209"/>
       <w:r>
         <w:t>System Architecture</w:t>
       </w:r>
-      <w:bookmarkEnd w:id="14"/>
+      <w:bookmarkEnd w:id="13"/>
     </w:p>
     <w:p>
       <w:pPr>
@@ -7845,7 +7819,6 @@
       <w:r>
         <w:rPr>
           <w:noProof/>
-          <w:lang w:val="en-CA" w:eastAsia="en-CA"/>
         </w:rPr>
         <w:lastRenderedPageBreak/>
         <w:drawing>
@@ -7864,7 +7837,7 @@
                     <pic:cNvPicPr/>
                   </pic:nvPicPr>
                   <pic:blipFill>
-                    <a:blip r:embed="rId11">
+                    <a:blip r:embed="rId12">
                       <a:extLst>
                         <a:ext uri="{28A0092B-C50C-407E-A947-70E740481C1C}">
                           <a14:useLocalDpi xmlns:a14="http://schemas.microsoft.com/office/drawing/2010/main" val="0"/>
@@ -7969,7 +7942,6 @@
       <w:r>
         <w:rPr>
           <w:noProof/>
-          <w:lang w:val="en-CA" w:eastAsia="en-CA"/>
         </w:rPr>
         <w:lastRenderedPageBreak/>
         <w:drawing>
@@ -7988,7 +7960,7 @@
                     <pic:cNvPicPr/>
                   </pic:nvPicPr>
                   <pic:blipFill>
-                    <a:blip r:embed="rId12">
+                    <a:blip r:embed="rId13">
                       <a:extLst>
                         <a:ext uri="{28A0092B-C50C-407E-A947-70E740481C1C}">
                           <a14:useLocalDpi xmlns:a14="http://schemas.microsoft.com/office/drawing/2010/main" val="0"/>
@@ -8060,24 +8032,25 @@
         </w:numPr>
         <w:jc w:val="both"/>
       </w:pPr>
-      <w:bookmarkStart w:id="15" w:name="_Toc392546210"/>
+      <w:bookmarkStart w:id="14" w:name="_Toc392546210"/>
       <w:r>
         <w:t>Processes</w:t>
       </w:r>
-      <w:bookmarkEnd w:id="15"/>
-    </w:p>
-    <w:p>
-      <w:pPr>
-        <w:ind w:left="750"/>
-        <w:jc w:val="both"/>
-      </w:pPr>
+      <w:bookmarkEnd w:id="14"/>
+    </w:p>
+    <w:p>
+      <w:pPr>
+        <w:pStyle w:val="ListParagraph"/>
+        <w:jc w:val="both"/>
+      </w:pPr>
+      <w:bookmarkStart w:id="15" w:name="_Toc392546211"/>
       <w:r>
         <w:t xml:space="preserve">The communication among servers and between server and client will use asynchronous sockets, so both the client daemon and server side application will be implemented in multithreading. </w:t>
       </w:r>
     </w:p>
     <w:p>
       <w:pPr>
-        <w:ind w:left="750"/>
+        <w:pStyle w:val="ListParagraph"/>
         <w:jc w:val="both"/>
       </w:pPr>
       <w:r>
@@ -8086,7 +8059,7 @@
     </w:p>
     <w:p>
       <w:pPr>
-        <w:ind w:left="750"/>
+        <w:pStyle w:val="ListParagraph"/>
         <w:jc w:val="both"/>
       </w:pPr>
       <w:r>
@@ -8095,11 +8068,10 @@
     </w:p>
     <w:p>
       <w:pPr>
-        <w:ind w:left="750"/>
-        <w:jc w:val="both"/>
-      </w:pPr>
-      <w:r>
-        <w:lastRenderedPageBreak/>
+        <w:pStyle w:val="ListParagraph"/>
+        <w:jc w:val="both"/>
+      </w:pPr>
+      <w:r>
         <w:t>Theor</w:t>
       </w:r>
       <w:r>
@@ -8114,10 +8086,11 @@
     </w:p>
     <w:p>
       <w:pPr>
-        <w:ind w:left="750"/>
-        <w:jc w:val="both"/>
-      </w:pPr>
-      <w:r>
+        <w:pStyle w:val="ListParagraph"/>
+        <w:jc w:val="both"/>
+      </w:pPr>
+      <w:r>
+        <w:lastRenderedPageBreak/>
         <w:t>On the buck up server, at least five threads are created for connections to other four normal servers and the other back up server. The threads</w:t>
       </w:r>
       <w:r>
@@ -8127,7 +8100,7 @@
         <w:t xml:space="preserve"> </w:t>
       </w:r>
       <w:r>
-        <w:t>for data transfer between client and back up server will be created when some other servers failed.</w:t>
+        <w:t xml:space="preserve">for data transfer between client and back up server will be created when some other servers failed. </w:t>
       </w:r>
     </w:p>
     <w:p>
@@ -8139,38 +8112,38 @@
         </w:numPr>
         <w:jc w:val="both"/>
       </w:pPr>
-      <w:bookmarkStart w:id="16" w:name="_Toc392546211"/>
       <w:r>
         <w:t>Communication</w:t>
       </w:r>
-      <w:bookmarkEnd w:id="16"/>
-    </w:p>
-    <w:p>
-      <w:pPr>
-        <w:ind w:left="750"/>
-        <w:jc w:val="both"/>
-      </w:pPr>
+      <w:bookmarkEnd w:id="15"/>
+    </w:p>
+    <w:p>
+      <w:pPr>
+        <w:pStyle w:val="ListParagraph"/>
+        <w:jc w:val="both"/>
+      </w:pPr>
+      <w:bookmarkStart w:id="16" w:name="_Toc392546212"/>
       <w:r>
         <w:t xml:space="preserve">The communication method between client and servers, and among servers will be based on TCP sockets. </w:t>
       </w:r>
     </w:p>
     <w:p>
       <w:pPr>
-        <w:ind w:left="750"/>
-        <w:jc w:val="both"/>
-      </w:pPr>
-      <w:r>
-        <w:tab/>
+        <w:pStyle w:val="ListParagraph"/>
+        <w:jc w:val="both"/>
+      </w:pPr>
+      <w:r>
         <w:t xml:space="preserve">When client connects to a server, a socket will be created and first receiving authorization message from server side. After authorization, such socket will synchronize data on the client side according to the data on server side. If the normal server is failed, and client side daemon detected such failure, the client daemon will try to connect to one of the buck up server to retrieve data. </w:t>
       </w:r>
     </w:p>
     <w:p>
       <w:pPr>
-        <w:ind w:left="750"/>
-        <w:jc w:val="both"/>
-      </w:pPr>
-      <w:r>
-        <w:tab/>
+        <w:pStyle w:val="ListParagraph"/>
+        <w:jc w:val="both"/>
+      </w:pPr>
+      <w:bookmarkStart w:id="17" w:name="_GoBack"/>
+      <w:bookmarkEnd w:id="17"/>
+      <w:r>
         <w:t xml:space="preserve">There are also sockets among servers. One server will have socket for data transferring between itself to backup servers, and other sockets for message passing to other servers.  </w:t>
       </w:r>
     </w:p>
@@ -8183,11 +8156,10 @@
         </w:numPr>
         <w:jc w:val="both"/>
       </w:pPr>
-      <w:bookmarkStart w:id="17" w:name="_Toc392546212"/>
       <w:r>
         <w:t>Synchronization</w:t>
       </w:r>
-      <w:bookmarkEnd w:id="17"/>
+      <w:bookmarkEnd w:id="16"/>
     </w:p>
     <w:p/>
     <w:p>
@@ -8211,15 +8183,7 @@
         <w:jc w:val="both"/>
       </w:pPr>
       <w:r>
-        <w:t xml:space="preserve">The synchronization between the client and server (service) can be achieved by using Router Table. In the beginning the client will use the </w:t>
-      </w:r>
-      <w:proofErr w:type="spellStart"/>
-      <w:r>
-        <w:t>config</w:t>
-      </w:r>
-      <w:proofErr w:type="spellEnd"/>
-      <w:r>
-        <w:t xml:space="preserve"> file to identify which server is more responsive and the client will connect to that particular server. This will help the client to connect only one particular server. </w:t>
+        <w:t xml:space="preserve">The synchronization between the client and server (service) can be achieved by using Router Table. In the beginning the client will use the config file to identify which server is more responsive and the client will connect to that particular server. This will help the client to connect only one particular server. </w:t>
       </w:r>
     </w:p>
     <w:p>
@@ -8255,7 +8219,6 @@
         <w:jc w:val="both"/>
       </w:pPr>
       <w:r>
-        <w:lastRenderedPageBreak/>
         <w:t>If situation arises where a file is present in a particular server and that server is not working. The client will be redirected to Primary Backup Server and get the file. In case, if the primary Backup server also fails, the client request will be transferred to the Secondary Backup server.</w:t>
       </w:r>
     </w:p>
@@ -8295,6 +8258,7 @@
         <w:jc w:val="both"/>
       </w:pPr>
       <w:r>
+        <w:lastRenderedPageBreak/>
         <w:t>All three service servers are capable of processing simultaneous requests from multiple clients. Each server will have files corresponding to the requests completed for particular clients. This means that every server will not have every file. Instead they all will have their own Router Table which will provide the details of which file or folder is present in which server. These Router Table are synchronized regularly.</w:t>
       </w:r>
     </w:p>
@@ -8433,7 +8397,6 @@
       </w:pPr>
       <w:bookmarkStart w:id="22" w:name="_Toc392546217"/>
       <w:r>
-        <w:lastRenderedPageBreak/>
         <w:t>Supportability</w:t>
       </w:r>
       <w:bookmarkEnd w:id="22"/>
@@ -8490,6 +8453,7 @@
       </w:pPr>
       <w:bookmarkStart w:id="24" w:name="_Toc392546219"/>
       <w:r>
+        <w:lastRenderedPageBreak/>
         <w:t>Implementation</w:t>
       </w:r>
       <w:bookmarkEnd w:id="24"/>
@@ -8622,7 +8586,7 @@
 </file>
 
 <file path=word/numbering.xml><?xml version="1.0" encoding="utf-8"?>
-<w:numbering xmlns:wpc="http://schemas.microsoft.com/office/word/2010/wordprocessingCanvas" xmlns:mc="http://schemas.openxmlformats.org/markup-compatibility/2006" xmlns:o="urn:schemas-microsoft-com:office:office" xmlns:r="http://schemas.openxmlformats.org/officeDocument/2006/relationships" xmlns:m="http://schemas.openxmlformats.org/officeDocument/2006/math" xmlns:v="urn:schemas-microsoft-com:vml" xmlns:wp14="http://schemas.microsoft.com/office/word/2010/wordprocessingDrawing" xmlns:wp="http://schemas.openxmlformats.org/drawingml/2006/wordprocessingDrawing" xmlns:w10="urn:schemas-microsoft-com:office:word" xmlns:w="http://schemas.openxmlformats.org/wordprocessingml/2006/main" xmlns:w14="http://schemas.microsoft.com/office/word/2010/wordml" xmlns:w15="http://schemas.microsoft.com/office/word/2012/wordml" xmlns:wpg="http://schemas.microsoft.com/office/word/2010/wordprocessingGroup" xmlns:wpi="http://schemas.microsoft.com/office/word/2010/wordprocessingInk" xmlns:wne="http://schemas.microsoft.com/office/word/2006/wordml" xmlns:wps="http://schemas.microsoft.com/office/word/2010/wordprocessingShape" mc:Ignorable="w14 w15 wp14">
+<w:numbering xmlns:wpc="http://schemas.microsoft.com/office/word/2010/wordprocessingCanvas" xmlns:mo="http://schemas.microsoft.com/office/mac/office/2008/main" xmlns:mc="http://schemas.openxmlformats.org/markup-compatibility/2006" xmlns:mv="urn:schemas-microsoft-com:mac:vml" xmlns:o="urn:schemas-microsoft-com:office:office" xmlns:r="http://schemas.openxmlformats.org/officeDocument/2006/relationships" xmlns:m="http://schemas.openxmlformats.org/officeDocument/2006/math" xmlns:v="urn:schemas-microsoft-com:vml" xmlns:wp14="http://schemas.microsoft.com/office/word/2010/wordprocessingDrawing" xmlns:wp="http://schemas.openxmlformats.org/drawingml/2006/wordprocessingDrawing" xmlns:w10="urn:schemas-microsoft-com:office:word" xmlns:w="http://schemas.openxmlformats.org/wordprocessingml/2006/main" xmlns:w14="http://schemas.microsoft.com/office/word/2010/wordml" xmlns:wpg="http://schemas.microsoft.com/office/word/2010/wordprocessingGroup" xmlns:wpi="http://schemas.microsoft.com/office/word/2010/wordprocessingInk" xmlns:wne="http://schemas.microsoft.com/office/word/2006/wordml" xmlns:wps="http://schemas.microsoft.com/office/word/2010/wordprocessingShape" mc:Ignorable="w14 wp14">
   <w:abstractNum w:abstractNumId="0">
     <w:nsid w:val="079D45A6"/>
     <w:multiLevelType w:val="hybridMultilevel"/>
@@ -10631,7 +10595,7 @@
 </file>
 
 <file path=word/styles.xml><?xml version="1.0" encoding="utf-8"?>
-<w:styles xmlns:mc="http://schemas.openxmlformats.org/markup-compatibility/2006" xmlns:r="http://schemas.openxmlformats.org/officeDocument/2006/relationships" xmlns:w="http://schemas.openxmlformats.org/wordprocessingml/2006/main" xmlns:w14="http://schemas.microsoft.com/office/word/2010/wordml" xmlns:w15="http://schemas.microsoft.com/office/word/2012/wordml" mc:Ignorable="w14 w15">
+<w:styles xmlns:mc="http://schemas.openxmlformats.org/markup-compatibility/2006" xmlns:r="http://schemas.openxmlformats.org/officeDocument/2006/relationships" xmlns:w="http://schemas.openxmlformats.org/wordprocessingml/2006/main" xmlns:w14="http://schemas.microsoft.com/office/word/2010/wordml" mc:Ignorable="w14">
   <w:docDefaults>
     <w:rPrDefault>
       <w:rPr>
@@ -10647,369 +10611,153 @@
       </w:pPr>
     </w:pPrDefault>
   </w:docDefaults>
-  <w:latentStyles w:defLockedState="0" w:defUIPriority="99" w:defSemiHidden="0" w:defUnhideWhenUsed="0" w:defQFormat="0" w:count="371">
-    <w:lsdException w:name="Normal" w:uiPriority="0" w:qFormat="1"/>
-    <w:lsdException w:name="heading 1" w:uiPriority="9" w:qFormat="1"/>
-    <w:lsdException w:name="heading 2" w:semiHidden="1" w:uiPriority="9" w:unhideWhenUsed="1" w:qFormat="1"/>
-    <w:lsdException w:name="heading 3" w:semiHidden="1" w:uiPriority="9" w:unhideWhenUsed="1" w:qFormat="1"/>
-    <w:lsdException w:name="heading 4" w:semiHidden="1" w:uiPriority="9" w:unhideWhenUsed="1" w:qFormat="1"/>
-    <w:lsdException w:name="heading 5" w:semiHidden="1" w:uiPriority="9" w:unhideWhenUsed="1" w:qFormat="1"/>
-    <w:lsdException w:name="heading 6" w:semiHidden="1" w:uiPriority="9" w:unhideWhenUsed="1" w:qFormat="1"/>
-    <w:lsdException w:name="heading 7" w:semiHidden="1" w:uiPriority="9" w:unhideWhenUsed="1" w:qFormat="1"/>
-    <w:lsdException w:name="heading 8" w:semiHidden="1" w:uiPriority="9" w:unhideWhenUsed="1" w:qFormat="1"/>
-    <w:lsdException w:name="heading 9" w:semiHidden="1" w:uiPriority="9" w:unhideWhenUsed="1" w:qFormat="1"/>
-    <w:lsdException w:name="index 1" w:semiHidden="1" w:unhideWhenUsed="1"/>
-    <w:lsdException w:name="index 2" w:semiHidden="1" w:unhideWhenUsed="1"/>
-    <w:lsdException w:name="index 3" w:semiHidden="1" w:unhideWhenUsed="1"/>
-    <w:lsdException w:name="index 4" w:semiHidden="1" w:unhideWhenUsed="1"/>
-    <w:lsdException w:name="index 5" w:semiHidden="1" w:unhideWhenUsed="1"/>
-    <w:lsdException w:name="index 6" w:semiHidden="1" w:unhideWhenUsed="1"/>
-    <w:lsdException w:name="index 7" w:semiHidden="1" w:unhideWhenUsed="1"/>
-    <w:lsdException w:name="index 8" w:semiHidden="1" w:unhideWhenUsed="1"/>
-    <w:lsdException w:name="index 9" w:semiHidden="1" w:unhideWhenUsed="1"/>
-    <w:lsdException w:name="toc 1" w:semiHidden="1" w:uiPriority="39" w:unhideWhenUsed="1"/>
-    <w:lsdException w:name="toc 2" w:semiHidden="1" w:uiPriority="39" w:unhideWhenUsed="1"/>
-    <w:lsdException w:name="toc 3" w:semiHidden="1" w:uiPriority="39" w:unhideWhenUsed="1"/>
-    <w:lsdException w:name="toc 4" w:semiHidden="1" w:uiPriority="39" w:unhideWhenUsed="1"/>
-    <w:lsdException w:name="toc 5" w:semiHidden="1" w:uiPriority="39" w:unhideWhenUsed="1"/>
-    <w:lsdException w:name="toc 6" w:semiHidden="1" w:uiPriority="39" w:unhideWhenUsed="1"/>
-    <w:lsdException w:name="toc 7" w:semiHidden="1" w:uiPriority="39" w:unhideWhenUsed="1"/>
-    <w:lsdException w:name="toc 8" w:semiHidden="1" w:uiPriority="39" w:unhideWhenUsed="1"/>
-    <w:lsdException w:name="toc 9" w:semiHidden="1" w:uiPriority="39" w:unhideWhenUsed="1"/>
-    <w:lsdException w:name="Normal Indent" w:semiHidden="1" w:unhideWhenUsed="1"/>
-    <w:lsdException w:name="footnote text" w:semiHidden="1" w:unhideWhenUsed="1"/>
-    <w:lsdException w:name="annotation text" w:semiHidden="1" w:unhideWhenUsed="1"/>
-    <w:lsdException w:name="header" w:semiHidden="1" w:unhideWhenUsed="1"/>
-    <w:lsdException w:name="footer" w:semiHidden="1" w:unhideWhenUsed="1"/>
-    <w:lsdException w:name="index heading" w:semiHidden="1" w:unhideWhenUsed="1"/>
-    <w:lsdException w:name="caption" w:semiHidden="1" w:uiPriority="35" w:unhideWhenUsed="1" w:qFormat="1"/>
-    <w:lsdException w:name="table of figures" w:semiHidden="1" w:unhideWhenUsed="1"/>
-    <w:lsdException w:name="envelope address" w:semiHidden="1" w:unhideWhenUsed="1"/>
-    <w:lsdException w:name="envelope return" w:semiHidden="1" w:unhideWhenUsed="1"/>
-    <w:lsdException w:name="footnote reference" w:semiHidden="1" w:unhideWhenUsed="1"/>
-    <w:lsdException w:name="annotation reference" w:semiHidden="1" w:unhideWhenUsed="1"/>
-    <w:lsdException w:name="line number" w:semiHidden="1" w:unhideWhenUsed="1"/>
-    <w:lsdException w:name="page number" w:semiHidden="1" w:unhideWhenUsed="1"/>
-    <w:lsdException w:name="endnote reference" w:semiHidden="1" w:unhideWhenUsed="1"/>
-    <w:lsdException w:name="endnote text" w:semiHidden="1" w:unhideWhenUsed="1"/>
-    <w:lsdException w:name="table of authorities" w:semiHidden="1" w:unhideWhenUsed="1"/>
-    <w:lsdException w:name="macro" w:semiHidden="1" w:unhideWhenUsed="1"/>
-    <w:lsdException w:name="toa heading" w:semiHidden="1" w:unhideWhenUsed="1"/>
-    <w:lsdException w:name="List" w:semiHidden="1" w:unhideWhenUsed="1"/>
-    <w:lsdException w:name="List Bullet" w:semiHidden="1" w:unhideWhenUsed="1"/>
-    <w:lsdException w:name="List Number" w:semiHidden="1" w:unhideWhenUsed="1"/>
-    <w:lsdException w:name="List 2" w:semiHidden="1" w:unhideWhenUsed="1"/>
-    <w:lsdException w:name="List 3" w:semiHidden="1" w:unhideWhenUsed="1"/>
-    <w:lsdException w:name="List 4" w:semiHidden="1" w:unhideWhenUsed="1"/>
-    <w:lsdException w:name="List 5" w:semiHidden="1" w:unhideWhenUsed="1"/>
-    <w:lsdException w:name="List Bullet 2" w:semiHidden="1" w:unhideWhenUsed="1"/>
-    <w:lsdException w:name="List Bullet 3" w:semiHidden="1" w:unhideWhenUsed="1"/>
-    <w:lsdException w:name="List Bullet 4" w:semiHidden="1" w:unhideWhenUsed="1"/>
-    <w:lsdException w:name="List Bullet 5" w:semiHidden="1" w:unhideWhenUsed="1"/>
-    <w:lsdException w:name="List Number 2" w:semiHidden="1" w:unhideWhenUsed="1"/>
-    <w:lsdException w:name="List Number 3" w:semiHidden="1" w:unhideWhenUsed="1"/>
-    <w:lsdException w:name="List Number 4" w:semiHidden="1" w:unhideWhenUsed="1"/>
-    <w:lsdException w:name="List Number 5" w:semiHidden="1" w:unhideWhenUsed="1"/>
-    <w:lsdException w:name="Title" w:uiPriority="10" w:qFormat="1"/>
-    <w:lsdException w:name="Closing" w:semiHidden="1" w:unhideWhenUsed="1"/>
-    <w:lsdException w:name="Signature" w:semiHidden="1" w:unhideWhenUsed="1"/>
-    <w:lsdException w:name="Default Paragraph Font" w:semiHidden="1" w:uiPriority="1" w:unhideWhenUsed="1"/>
-    <w:lsdException w:name="Body Text" w:semiHidden="1" w:unhideWhenUsed="1"/>
-    <w:lsdException w:name="Body Text Indent" w:semiHidden="1" w:unhideWhenUsed="1"/>
-    <w:lsdException w:name="List Continue" w:semiHidden="1" w:unhideWhenUsed="1"/>
-    <w:lsdException w:name="List Continue 2" w:semiHidden="1" w:unhideWhenUsed="1"/>
-    <w:lsdException w:name="List Continue 3" w:semiHidden="1" w:unhideWhenUsed="1"/>
-    <w:lsdException w:name="List Continue 4" w:semiHidden="1" w:unhideWhenUsed="1"/>
-    <w:lsdException w:name="List Continue 5" w:semiHidden="1" w:unhideWhenUsed="1"/>
-    <w:lsdException w:name="Message Header" w:semiHidden="1" w:unhideWhenUsed="1"/>
-    <w:lsdException w:name="Subtitle" w:uiPriority="11" w:qFormat="1"/>
-    <w:lsdException w:name="Salutation" w:semiHidden="1" w:unhideWhenUsed="1"/>
-    <w:lsdException w:name="Date" w:semiHidden="1" w:unhideWhenUsed="1"/>
-    <w:lsdException w:name="Body Text First Indent" w:semiHidden="1" w:unhideWhenUsed="1"/>
-    <w:lsdException w:name="Body Text First Indent 2" w:semiHidden="1" w:unhideWhenUsed="1"/>
-    <w:lsdException w:name="Note Heading" w:semiHidden="1" w:unhideWhenUsed="1"/>
-    <w:lsdException w:name="Body Text 2" w:semiHidden="1" w:unhideWhenUsed="1"/>
-    <w:lsdException w:name="Body Text 3" w:semiHidden="1" w:unhideWhenUsed="1"/>
-    <w:lsdException w:name="Body Text Indent 2" w:semiHidden="1" w:unhideWhenUsed="1"/>
-    <w:lsdException w:name="Body Text Indent 3" w:semiHidden="1" w:unhideWhenUsed="1"/>
-    <w:lsdException w:name="Block Text" w:semiHidden="1" w:unhideWhenUsed="1"/>
-    <w:lsdException w:name="Hyperlink" w:semiHidden="1" w:unhideWhenUsed="1"/>
-    <w:lsdException w:name="FollowedHyperlink" w:semiHidden="1" w:unhideWhenUsed="1"/>
-    <w:lsdException w:name="Strong" w:uiPriority="22" w:qFormat="1"/>
-    <w:lsdException w:name="Emphasis" w:uiPriority="20" w:qFormat="1"/>
-    <w:lsdException w:name="Document Map" w:semiHidden="1" w:unhideWhenUsed="1"/>
-    <w:lsdException w:name="Plain Text" w:semiHidden="1" w:unhideWhenUsed="1"/>
-    <w:lsdException w:name="E-mail Signature" w:semiHidden="1" w:unhideWhenUsed="1"/>
-    <w:lsdException w:name="HTML Top of Form" w:semiHidden="1" w:unhideWhenUsed="1"/>
-    <w:lsdException w:name="HTML Bottom of Form" w:semiHidden="1" w:unhideWhenUsed="1"/>
-    <w:lsdException w:name="Normal (Web)" w:semiHidden="1" w:unhideWhenUsed="1"/>
-    <w:lsdException w:name="HTML Acronym" w:semiHidden="1" w:unhideWhenUsed="1"/>
-    <w:lsdException w:name="HTML Address" w:semiHidden="1" w:unhideWhenUsed="1"/>
-    <w:lsdException w:name="HTML Cite" w:semiHidden="1" w:unhideWhenUsed="1"/>
-    <w:lsdException w:name="HTML Code" w:semiHidden="1" w:unhideWhenUsed="1"/>
-    <w:lsdException w:name="HTML Definition" w:semiHidden="1" w:unhideWhenUsed="1"/>
-    <w:lsdException w:name="HTML Keyboard" w:semiHidden="1" w:unhideWhenUsed="1"/>
-    <w:lsdException w:name="HTML Preformatted" w:semiHidden="1" w:unhideWhenUsed="1"/>
-    <w:lsdException w:name="HTML Sample" w:semiHidden="1" w:unhideWhenUsed="1"/>
-    <w:lsdException w:name="HTML Typewriter" w:semiHidden="1" w:unhideWhenUsed="1"/>
-    <w:lsdException w:name="HTML Variable" w:semiHidden="1" w:unhideWhenUsed="1"/>
-    <w:lsdException w:name="Normal Table" w:semiHidden="1" w:unhideWhenUsed="1"/>
-    <w:lsdException w:name="annotation subject" w:semiHidden="1" w:unhideWhenUsed="1"/>
-    <w:lsdException w:name="No List" w:semiHidden="1" w:unhideWhenUsed="1"/>
-    <w:lsdException w:name="Outline List 1" w:semiHidden="1" w:unhideWhenUsed="1"/>
-    <w:lsdException w:name="Outline List 2" w:semiHidden="1" w:unhideWhenUsed="1"/>
-    <w:lsdException w:name="Outline List 3" w:semiHidden="1" w:unhideWhenUsed="1"/>
-    <w:lsdException w:name="Table Simple 1" w:semiHidden="1" w:unhideWhenUsed="1"/>
-    <w:lsdException w:name="Table Simple 2" w:semiHidden="1" w:unhideWhenUsed="1"/>
-    <w:lsdException w:name="Table Simple 3" w:semiHidden="1" w:unhideWhenUsed="1"/>
-    <w:lsdException w:name="Table Classic 1" w:semiHidden="1" w:unhideWhenUsed="1"/>
-    <w:lsdException w:name="Table Classic 2" w:semiHidden="1" w:unhideWhenUsed="1"/>
-    <w:lsdException w:name="Table Classic 3" w:semiHidden="1" w:unhideWhenUsed="1"/>
-    <w:lsdException w:name="Table Classic 4" w:semiHidden="1" w:unhideWhenUsed="1"/>
-    <w:lsdException w:name="Table Colorful 1" w:semiHidden="1" w:unhideWhenUsed="1"/>
-    <w:lsdException w:name="Table Colorful 2" w:semiHidden="1" w:unhideWhenUsed="1"/>
-    <w:lsdException w:name="Table Colorful 3" w:semiHidden="1" w:unhideWhenUsed="1"/>
-    <w:lsdException w:name="Table Columns 1" w:semiHidden="1" w:unhideWhenUsed="1"/>
-    <w:lsdException w:name="Table Columns 2" w:semiHidden="1" w:unhideWhenUsed="1"/>
-    <w:lsdException w:name="Table Columns 3" w:semiHidden="1" w:unhideWhenUsed="1"/>
-    <w:lsdException w:name="Table Columns 4" w:semiHidden="1" w:unhideWhenUsed="1"/>
-    <w:lsdException w:name="Table Columns 5" w:semiHidden="1" w:unhideWhenUsed="1"/>
-    <w:lsdException w:name="Table Grid 1" w:semiHidden="1" w:unhideWhenUsed="1"/>
-    <w:lsdException w:name="Table Grid 2" w:semiHidden="1" w:unhideWhenUsed="1"/>
-    <w:lsdException w:name="Table Grid 3" w:semiHidden="1" w:unhideWhenUsed="1"/>
-    <w:lsdException w:name="Table Grid 4" w:semiHidden="1" w:unhideWhenUsed="1"/>
-    <w:lsdException w:name="Table Grid 5" w:semiHidden="1" w:unhideWhenUsed="1"/>
-    <w:lsdException w:name="Table Grid 6" w:semiHidden="1" w:unhideWhenUsed="1"/>
-    <w:lsdException w:name="Table Grid 7" w:semiHidden="1" w:unhideWhenUsed="1"/>
-    <w:lsdException w:name="Table Grid 8" w:semiHidden="1" w:unhideWhenUsed="1"/>
-    <w:lsdException w:name="Table List 1" w:semiHidden="1" w:unhideWhenUsed="1"/>
-    <w:lsdException w:name="Table List 2" w:semiHidden="1" w:unhideWhenUsed="1"/>
-    <w:lsdException w:name="Table List 3" w:semiHidden="1" w:unhideWhenUsed="1"/>
-    <w:lsdException w:name="Table List 4" w:semiHidden="1" w:unhideWhenUsed="1"/>
-    <w:lsdException w:name="Table List 5" w:semiHidden="1" w:unhideWhenUsed="1"/>
-    <w:lsdException w:name="Table List 6" w:semiHidden="1" w:unhideWhenUsed="1"/>
-    <w:lsdException w:name="Table List 7" w:semiHidden="1" w:unhideWhenUsed="1"/>
-    <w:lsdException w:name="Table List 8" w:semiHidden="1" w:unhideWhenUsed="1"/>
-    <w:lsdException w:name="Table 3D effects 1" w:semiHidden="1" w:unhideWhenUsed="1"/>
-    <w:lsdException w:name="Table 3D effects 2" w:semiHidden="1" w:unhideWhenUsed="1"/>
-    <w:lsdException w:name="Table 3D effects 3" w:semiHidden="1" w:unhideWhenUsed="1"/>
-    <w:lsdException w:name="Table Contemporary" w:semiHidden="1" w:unhideWhenUsed="1"/>
-    <w:lsdException w:name="Table Elegant" w:semiHidden="1" w:unhideWhenUsed="1"/>
-    <w:lsdException w:name="Table Professional" w:semiHidden="1" w:unhideWhenUsed="1"/>
-    <w:lsdException w:name="Table Subtle 1" w:semiHidden="1" w:unhideWhenUsed="1"/>
-    <w:lsdException w:name="Table Subtle 2" w:semiHidden="1" w:unhideWhenUsed="1"/>
-    <w:lsdException w:name="Table Web 1" w:semiHidden="1" w:unhideWhenUsed="1"/>
-    <w:lsdException w:name="Table Web 2" w:semiHidden="1" w:unhideWhenUsed="1"/>
-    <w:lsdException w:name="Table Web 3" w:semiHidden="1" w:unhideWhenUsed="1"/>
-    <w:lsdException w:name="Balloon Text" w:semiHidden="1" w:unhideWhenUsed="1"/>
-    <w:lsdException w:name="Table Grid" w:uiPriority="59"/>
-    <w:lsdException w:name="Table Theme" w:semiHidden="1" w:unhideWhenUsed="1"/>
-    <w:lsdException w:name="Placeholder Text" w:semiHidden="1"/>
-    <w:lsdException w:name="No Spacing" w:uiPriority="1" w:qFormat="1"/>
-    <w:lsdException w:name="Light Shading" w:uiPriority="60"/>
-    <w:lsdException w:name="Light List" w:uiPriority="61"/>
-    <w:lsdException w:name="Light Grid" w:uiPriority="62"/>
-    <w:lsdException w:name="Medium Shading 1" w:uiPriority="63"/>
-    <w:lsdException w:name="Medium Shading 2" w:uiPriority="64"/>
-    <w:lsdException w:name="Medium List 1" w:uiPriority="65"/>
-    <w:lsdException w:name="Medium List 2" w:uiPriority="66"/>
-    <w:lsdException w:name="Medium Grid 1" w:uiPriority="67"/>
-    <w:lsdException w:name="Medium Grid 2" w:uiPriority="68"/>
-    <w:lsdException w:name="Medium Grid 3" w:uiPriority="69"/>
-    <w:lsdException w:name="Dark List" w:uiPriority="70"/>
-    <w:lsdException w:name="Colorful Shading" w:uiPriority="71"/>
-    <w:lsdException w:name="Colorful List" w:uiPriority="72"/>
-    <w:lsdException w:name="Colorful Grid" w:uiPriority="73"/>
-    <w:lsdException w:name="Light Shading Accent 1" w:uiPriority="60"/>
-    <w:lsdException w:name="Light List Accent 1" w:uiPriority="61"/>
-    <w:lsdException w:name="Light Grid Accent 1" w:uiPriority="62"/>
-    <w:lsdException w:name="Medium Shading 1 Accent 1" w:uiPriority="63"/>
-    <w:lsdException w:name="Medium Shading 2 Accent 1" w:uiPriority="64"/>
-    <w:lsdException w:name="Medium List 1 Accent 1" w:uiPriority="65"/>
-    <w:lsdException w:name="Revision" w:semiHidden="1"/>
-    <w:lsdException w:name="List Paragraph" w:uiPriority="34" w:qFormat="1"/>
-    <w:lsdException w:name="Quote" w:uiPriority="29" w:qFormat="1"/>
-    <w:lsdException w:name="Intense Quote" w:uiPriority="30" w:qFormat="1"/>
-    <w:lsdException w:name="Medium List 2 Accent 1" w:uiPriority="66"/>
-    <w:lsdException w:name="Medium Grid 1 Accent 1" w:uiPriority="67"/>
-    <w:lsdException w:name="Medium Grid 2 Accent 1" w:uiPriority="68"/>
-    <w:lsdException w:name="Medium Grid 3 Accent 1" w:uiPriority="69"/>
-    <w:lsdException w:name="Dark List Accent 1" w:uiPriority="70"/>
-    <w:lsdException w:name="Colorful Shading Accent 1" w:uiPriority="71"/>
-    <w:lsdException w:name="Colorful List Accent 1" w:uiPriority="72"/>
-    <w:lsdException w:name="Colorful Grid Accent 1" w:uiPriority="73"/>
-    <w:lsdException w:name="Light Shading Accent 2" w:uiPriority="60"/>
-    <w:lsdException w:name="Light List Accent 2" w:uiPriority="61"/>
-    <w:lsdException w:name="Light Grid Accent 2" w:uiPriority="62"/>
-    <w:lsdException w:name="Medium Shading 1 Accent 2" w:uiPriority="63"/>
-    <w:lsdException w:name="Medium Shading 2 Accent 2" w:uiPriority="64"/>
-    <w:lsdException w:name="Medium List 1 Accent 2" w:uiPriority="65"/>
-    <w:lsdException w:name="Medium List 2 Accent 2" w:uiPriority="66"/>
-    <w:lsdException w:name="Medium Grid 1 Accent 2" w:uiPriority="67"/>
-    <w:lsdException w:name="Medium Grid 2 Accent 2" w:uiPriority="68"/>
-    <w:lsdException w:name="Medium Grid 3 Accent 2" w:uiPriority="69"/>
-    <w:lsdException w:name="Dark List Accent 2" w:uiPriority="70"/>
-    <w:lsdException w:name="Colorful Shading Accent 2" w:uiPriority="71"/>
-    <w:lsdException w:name="Colorful List Accent 2" w:uiPriority="72"/>
-    <w:lsdException w:name="Colorful Grid Accent 2" w:uiPriority="73"/>
-    <w:lsdException w:name="Light Shading Accent 3" w:uiPriority="60"/>
-    <w:lsdException w:name="Light List Accent 3" w:uiPriority="61"/>
-    <w:lsdException w:name="Light Grid Accent 3" w:uiPriority="62"/>
-    <w:lsdException w:name="Medium Shading 1 Accent 3" w:uiPriority="63"/>
-    <w:lsdException w:name="Medium Shading 2 Accent 3" w:uiPriority="64"/>
-    <w:lsdException w:name="Medium List 1 Accent 3" w:uiPriority="65"/>
-    <w:lsdException w:name="Medium List 2 Accent 3" w:uiPriority="66"/>
-    <w:lsdException w:name="Medium Grid 1 Accent 3" w:uiPriority="67"/>
-    <w:lsdException w:name="Medium Grid 2 Accent 3" w:uiPriority="68"/>
-    <w:lsdException w:name="Medium Grid 3 Accent 3" w:uiPriority="69"/>
-    <w:lsdException w:name="Dark List Accent 3" w:uiPriority="70"/>
-    <w:lsdException w:name="Colorful Shading Accent 3" w:uiPriority="71"/>
-    <w:lsdException w:name="Colorful List Accent 3" w:uiPriority="72"/>
-    <w:lsdException w:name="Colorful Grid Accent 3" w:uiPriority="73"/>
-    <w:lsdException w:name="Light Shading Accent 4" w:uiPriority="60"/>
-    <w:lsdException w:name="Light List Accent 4" w:uiPriority="61"/>
-    <w:lsdException w:name="Light Grid Accent 4" w:uiPriority="62"/>
-    <w:lsdException w:name="Medium Shading 1 Accent 4" w:uiPriority="63"/>
-    <w:lsdException w:name="Medium Shading 2 Accent 4" w:uiPriority="64"/>
-    <w:lsdException w:name="Medium List 1 Accent 4" w:uiPriority="65"/>
-    <w:lsdException w:name="Medium List 2 Accent 4" w:uiPriority="66"/>
-    <w:lsdException w:name="Medium Grid 1 Accent 4" w:uiPriority="67"/>
-    <w:lsdException w:name="Medium Grid 2 Accent 4" w:uiPriority="68"/>
-    <w:lsdException w:name="Medium Grid 3 Accent 4" w:uiPriority="69"/>
-    <w:lsdException w:name="Dark List Accent 4" w:uiPriority="70"/>
-    <w:lsdException w:name="Colorful Shading Accent 4" w:uiPriority="71"/>
-    <w:lsdException w:name="Colorful List Accent 4" w:uiPriority="72"/>
-    <w:lsdException w:name="Colorful Grid Accent 4" w:uiPriority="73"/>
-    <w:lsdException w:name="Light Shading Accent 5" w:uiPriority="60"/>
-    <w:lsdException w:name="Light List Accent 5" w:uiPriority="61"/>
-    <w:lsdException w:name="Light Grid Accent 5" w:uiPriority="62"/>
-    <w:lsdException w:name="Medium Shading 1 Accent 5" w:uiPriority="63"/>
-    <w:lsdException w:name="Medium Shading 2 Accent 5" w:uiPriority="64"/>
-    <w:lsdException w:name="Medium List 1 Accent 5" w:uiPriority="65"/>
-    <w:lsdException w:name="Medium List 2 Accent 5" w:uiPriority="66"/>
-    <w:lsdException w:name="Medium Grid 1 Accent 5" w:uiPriority="67"/>
-    <w:lsdException w:name="Medium Grid 2 Accent 5" w:uiPriority="68"/>
-    <w:lsdException w:name="Medium Grid 3 Accent 5" w:uiPriority="69"/>
-    <w:lsdException w:name="Dark List Accent 5" w:uiPriority="70"/>
-    <w:lsdException w:name="Colorful Shading Accent 5" w:uiPriority="71"/>
-    <w:lsdException w:name="Colorful List Accent 5" w:uiPriority="72"/>
-    <w:lsdException w:name="Colorful Grid Accent 5" w:uiPriority="73"/>
-    <w:lsdException w:name="Light Shading Accent 6" w:uiPriority="60"/>
-    <w:lsdException w:name="Light List Accent 6" w:uiPriority="61"/>
-    <w:lsdException w:name="Light Grid Accent 6" w:uiPriority="62"/>
-    <w:lsdException w:name="Medium Shading 1 Accent 6" w:uiPriority="63"/>
-    <w:lsdException w:name="Medium Shading 2 Accent 6" w:uiPriority="64"/>
-    <w:lsdException w:name="Medium List 1 Accent 6" w:uiPriority="65"/>
-    <w:lsdException w:name="Medium List 2 Accent 6" w:uiPriority="66"/>
-    <w:lsdException w:name="Medium Grid 1 Accent 6" w:uiPriority="67"/>
-    <w:lsdException w:name="Medium Grid 2 Accent 6" w:uiPriority="68"/>
-    <w:lsdException w:name="Medium Grid 3 Accent 6" w:uiPriority="69"/>
-    <w:lsdException w:name="Dark List Accent 6" w:uiPriority="70"/>
-    <w:lsdException w:name="Colorful Shading Accent 6" w:uiPriority="71"/>
-    <w:lsdException w:name="Colorful List Accent 6" w:uiPriority="72"/>
-    <w:lsdException w:name="Colorful Grid Accent 6" w:uiPriority="73"/>
-    <w:lsdException w:name="Subtle Emphasis" w:uiPriority="19" w:qFormat="1"/>
-    <w:lsdException w:name="Intense Emphasis" w:uiPriority="21" w:qFormat="1"/>
-    <w:lsdException w:name="Subtle Reference" w:uiPriority="31" w:qFormat="1"/>
-    <w:lsdException w:name="Intense Reference" w:uiPriority="32" w:qFormat="1"/>
-    <w:lsdException w:name="Book Title" w:uiPriority="33" w:qFormat="1"/>
-    <w:lsdException w:name="Bibliography" w:semiHidden="1" w:uiPriority="37" w:unhideWhenUsed="1"/>
-    <w:lsdException w:name="TOC Heading" w:semiHidden="1" w:uiPriority="39" w:unhideWhenUsed="1" w:qFormat="1"/>
-    <w:lsdException w:name="Grid Table 4" w:uiPriority="49"/>
-    <w:lsdException w:name="Grid Table 5 Dark" w:uiPriority="50"/>
-    <w:lsdException w:name="Grid Table 6 Colorful" w:uiPriority="51"/>
-    <w:lsdException w:name="Grid Table 7 Colorful" w:uiPriority="52"/>
-    <w:lsdException w:name="Grid Table 1 Light Accent 1" w:uiPriority="46"/>
-    <w:lsdException w:name="Grid Table 2 Accent 1" w:uiPriority="47"/>
-    <w:lsdException w:name="Grid Table 3 Accent 1" w:uiPriority="48"/>
-    <w:lsdException w:name="Grid Table 4 Accent 1" w:uiPriority="49"/>
-    <w:lsdException w:name="Grid Table 5 Dark Accent 1" w:uiPriority="50"/>
-    <w:lsdException w:name="Grid Table 6 Colorful Accent 1" w:uiPriority="51"/>
-    <w:lsdException w:name="Grid Table 7 Colorful Accent 1" w:uiPriority="52"/>
-    <w:lsdException w:name="Grid Table 1 Light Accent 2" w:uiPriority="46"/>
-    <w:lsdException w:name="Grid Table 2 Accent 2" w:uiPriority="47"/>
-    <w:lsdException w:name="Grid Table 3 Accent 2" w:uiPriority="48"/>
-    <w:lsdException w:name="Grid Table 4 Accent 2" w:uiPriority="49"/>
-    <w:lsdException w:name="Grid Table 5 Dark Accent 2" w:uiPriority="50"/>
-    <w:lsdException w:name="Grid Table 6 Colorful Accent 2" w:uiPriority="51"/>
-    <w:lsdException w:name="Grid Table 7 Colorful Accent 2" w:uiPriority="52"/>
-    <w:lsdException w:name="Grid Table 1 Light Accent 3" w:uiPriority="46"/>
-    <w:lsdException w:name="Grid Table 2 Accent 3" w:uiPriority="47"/>
-    <w:lsdException w:name="Grid Table 3 Accent 3" w:uiPriority="48"/>
-    <w:lsdException w:name="Grid Table 4 Accent 3" w:uiPriority="49"/>
-    <w:lsdException w:name="Grid Table 5 Dark Accent 3" w:uiPriority="50"/>
-    <w:lsdException w:name="Grid Table 6 Colorful Accent 3" w:uiPriority="51"/>
-    <w:lsdException w:name="Grid Table 7 Colorful Accent 3" w:uiPriority="52"/>
-    <w:lsdException w:name="Grid Table 1 Light Accent 4" w:uiPriority="46"/>
-    <w:lsdException w:name="Grid Table 2 Accent 4" w:uiPriority="47"/>
-    <w:lsdException w:name="Grid Table 3 Accent 4" w:uiPriority="48"/>
-    <w:lsdException w:name="Grid Table 4 Accent 4" w:uiPriority="49"/>
-    <w:lsdException w:name="Grid Table 5 Dark Accent 4" w:uiPriority="50"/>
-    <w:lsdException w:name="Grid Table 6 Colorful Accent 4" w:uiPriority="51"/>
-    <w:lsdException w:name="Grid Table 7 Colorful Accent 4" w:uiPriority="52"/>
-    <w:lsdException w:name="Grid Table 1 Light Accent 5" w:uiPriority="46"/>
-    <w:lsdException w:name="Grid Table 2 Accent 5" w:uiPriority="47"/>
-    <w:lsdException w:name="Grid Table 3 Accent 5" w:uiPriority="48"/>
-    <w:lsdException w:name="Grid Table 4 Accent 5" w:uiPriority="49"/>
-    <w:lsdException w:name="Grid Table 5 Dark Accent 5" w:uiPriority="50"/>
-    <w:lsdException w:name="Grid Table 6 Colorful Accent 5" w:uiPriority="51"/>
-    <w:lsdException w:name="Grid Table 7 Colorful Accent 5" w:uiPriority="52"/>
-    <w:lsdException w:name="Grid Table 1 Light Accent 6" w:uiPriority="46"/>
-    <w:lsdException w:name="Grid Table 2 Accent 6" w:uiPriority="47"/>
-    <w:lsdException w:name="Grid Table 3 Accent 6" w:uiPriority="48"/>
-    <w:lsdException w:name="Grid Table 4 Accent 6" w:uiPriority="49"/>
-    <w:lsdException w:name="Grid Table 5 Dark Accent 6" w:uiPriority="50"/>
-    <w:lsdException w:name="Grid Table 6 Colorful Accent 6" w:uiPriority="51"/>
-    <w:lsdException w:name="Grid Table 7 Colorful Accent 6" w:uiPriority="52"/>
-    <w:lsdException w:name="List Table 1 Light" w:uiPriority="46"/>
-    <w:lsdException w:name="List Table 2" w:uiPriority="47"/>
-    <w:lsdException w:name="List Table 3" w:uiPriority="48"/>
-    <w:lsdException w:name="List Table 4" w:uiPriority="49"/>
-    <w:lsdException w:name="List Table 5 Dark" w:uiPriority="50"/>
-    <w:lsdException w:name="List Table 6 Colorful" w:uiPriority="51"/>
-    <w:lsdException w:name="List Table 7 Colorful" w:uiPriority="52"/>
-    <w:lsdException w:name="List Table 1 Light Accent 1" w:uiPriority="46"/>
-    <w:lsdException w:name="List Table 2 Accent 1" w:uiPriority="47"/>
-    <w:lsdException w:name="List Table 3 Accent 1" w:uiPriority="48"/>
-    <w:lsdException w:name="List Table 4 Accent 1" w:uiPriority="49"/>
-    <w:lsdException w:name="List Table 5 Dark Accent 1" w:uiPriority="50"/>
-    <w:lsdException w:name="List Table 6 Colorful Accent 1" w:uiPriority="51"/>
-    <w:lsdException w:name="List Table 7 Colorful Accent 1" w:uiPriority="52"/>
-    <w:lsdException w:name="List Table 1 Light Accent 2" w:uiPriority="46"/>
-    <w:lsdException w:name="List Table 2 Accent 2" w:uiPriority="47"/>
-    <w:lsdException w:name="List Table 3 Accent 2" w:uiPriority="48"/>
-    <w:lsdException w:name="List Table 4 Accent 2" w:uiPriority="49"/>
-    <w:lsdException w:name="List Table 5 Dark Accent 2" w:uiPriority="50"/>
-    <w:lsdException w:name="List Table 6 Colorful Accent 2" w:uiPriority="51"/>
-    <w:lsdException w:name="List Table 7 Colorful Accent 2" w:uiPriority="52"/>
-    <w:lsdException w:name="List Table 1 Light Accent 3" w:uiPriority="46"/>
-    <w:lsdException w:name="List Table 2 Accent 3" w:uiPriority="47"/>
-    <w:lsdException w:name="List Table 3 Accent 3" w:uiPriority="48"/>
-    <w:lsdException w:name="List Table 4 Accent 3" w:uiPriority="49"/>
-    <w:lsdException w:name="List Table 5 Dark Accent 3" w:uiPriority="50"/>
-    <w:lsdException w:name="List Table 6 Colorful Accent 3" w:uiPriority="51"/>
-    <w:lsdException w:name="List Table 7 Colorful Accent 3" w:uiPriority="52"/>
-    <w:lsdException w:name="List Table 1 Light Accent 4" w:uiPriority="46"/>
-    <w:lsdException w:name="List Table 2 Accent 4" w:uiPriority="47"/>
-    <w:lsdException w:name="List Table 3 Accent 4" w:uiPriority="48"/>
-    <w:lsdException w:name="List Table 4 Accent 4" w:uiPriority="49"/>
-    <w:lsdException w:name="List Table 5 Dark Accent 4" w:uiPriority="50"/>
-    <w:lsdException w:name="List Table 6 Colorful Accent 4" w:uiPriority="51"/>
-    <w:lsdException w:name="List Table 7 Colorful Accent 4" w:uiPriority="52"/>
-    <w:lsdException w:name="List Table 1 Light Accent 5" w:uiPriority="46"/>
-    <w:lsdException w:name="List Table 2 Accent 5" w:uiPriority="47"/>
-    <w:lsdException w:name="List Table 3 Accent 5" w:uiPriority="48"/>
-    <w:lsdException w:name="List Table 4 Accent 5" w:uiPriority="49"/>
-    <w:lsdException w:name="List Table 5 Dark Accent 5" w:uiPriority="50"/>
-    <w:lsdException w:name="List Table 6 Colorful Accent 5" w:uiPriority="51"/>
-    <w:lsdException w:name="List Table 7 Colorful Accent 5" w:uiPriority="52"/>
-    <w:lsdException w:name="List Table 1 Light Accent 6" w:uiPriority="46"/>
-    <w:lsdException w:name="List Table 2 Accent 6" w:uiPriority="47"/>
-    <w:lsdException w:name="List Table 3 Accent 6" w:uiPriority="48"/>
-    <w:lsdException w:name="List Table 4 Accent 6" w:uiPriority="49"/>
-    <w:lsdException w:name="List Table 5 Dark Accent 6" w:uiPriority="50"/>
-    <w:lsdException w:name="List Table 6 Colorful Accent 6" w:uiPriority="51"/>
-    <w:lsdException w:name="List Table 7 Colorful Accent 6" w:uiPriority="52"/>
+  <w:latentStyles w:defLockedState="0" w:defUIPriority="99" w:defSemiHidden="1" w:defUnhideWhenUsed="1" w:defQFormat="0" w:count="276">
+    <w:lsdException w:name="Normal" w:semiHidden="0" w:uiPriority="0" w:unhideWhenUsed="0" w:qFormat="1"/>
+    <w:lsdException w:name="heading 1" w:semiHidden="0" w:uiPriority="9" w:unhideWhenUsed="0" w:qFormat="1"/>
+    <w:lsdException w:name="heading 2" w:uiPriority="9" w:qFormat="1"/>
+    <w:lsdException w:name="heading 3" w:uiPriority="9" w:qFormat="1"/>
+    <w:lsdException w:name="heading 4" w:uiPriority="9" w:qFormat="1"/>
+    <w:lsdException w:name="heading 5" w:uiPriority="9" w:qFormat="1"/>
+    <w:lsdException w:name="heading 6" w:uiPriority="9" w:qFormat="1"/>
+    <w:lsdException w:name="heading 7" w:uiPriority="9" w:qFormat="1"/>
+    <w:lsdException w:name="heading 8" w:uiPriority="9" w:qFormat="1"/>
+    <w:lsdException w:name="heading 9" w:uiPriority="9" w:qFormat="1"/>
+    <w:lsdException w:name="toc 1" w:uiPriority="39"/>
+    <w:lsdException w:name="toc 2" w:uiPriority="39"/>
+    <w:lsdException w:name="toc 3" w:uiPriority="39"/>
+    <w:lsdException w:name="toc 4" w:uiPriority="39"/>
+    <w:lsdException w:name="toc 5" w:uiPriority="39"/>
+    <w:lsdException w:name="toc 6" w:uiPriority="39"/>
+    <w:lsdException w:name="toc 7" w:uiPriority="39"/>
+    <w:lsdException w:name="toc 8" w:uiPriority="39"/>
+    <w:lsdException w:name="toc 9" w:uiPriority="39"/>
+    <w:lsdException w:name="caption" w:uiPriority="35" w:qFormat="1"/>
+    <w:lsdException w:name="Title" w:semiHidden="0" w:uiPriority="10" w:unhideWhenUsed="0" w:qFormat="1"/>
+    <w:lsdException w:name="Default Paragraph Font" w:uiPriority="1"/>
+    <w:lsdException w:name="Subtitle" w:semiHidden="0" w:uiPriority="11" w:unhideWhenUsed="0" w:qFormat="1"/>
+    <w:lsdException w:name="Strong" w:semiHidden="0" w:uiPriority="22" w:unhideWhenUsed="0" w:qFormat="1"/>
+    <w:lsdException w:name="Emphasis" w:semiHidden="0" w:uiPriority="20" w:unhideWhenUsed="0" w:qFormat="1"/>
+    <w:lsdException w:name="Table Grid" w:semiHidden="0" w:uiPriority="59" w:unhideWhenUsed="0"/>
+    <w:lsdException w:name="Note Level 1" w:semiHidden="0" w:unhideWhenUsed="0"/>
+    <w:lsdException w:name="Note Level 2" w:semiHidden="0" w:unhideWhenUsed="0"/>
+    <w:lsdException w:name="Note Level 3" w:semiHidden="0" w:unhideWhenUsed="0"/>
+    <w:lsdException w:name="Note Level 4" w:semiHidden="0" w:unhideWhenUsed="0"/>
+    <w:lsdException w:name="Note Level 5" w:semiHidden="0" w:unhideWhenUsed="0"/>
+    <w:lsdException w:name="Note Level 6" w:semiHidden="0" w:unhideWhenUsed="0"/>
+    <w:lsdException w:name="Note Level 7" w:semiHidden="0" w:unhideWhenUsed="0"/>
+    <w:lsdException w:name="Note Level 8" w:semiHidden="0" w:unhideWhenUsed="0"/>
+    <w:lsdException w:name="Note Level 9" w:semiHidden="0" w:unhideWhenUsed="0"/>
+    <w:lsdException w:name="Placeholder Text" w:unhideWhenUsed="0"/>
+    <w:lsdException w:name="No Spacing" w:semiHidden="0" w:uiPriority="1" w:unhideWhenUsed="0" w:qFormat="1"/>
+    <w:lsdException w:name="Light Shading" w:semiHidden="0" w:uiPriority="60" w:unhideWhenUsed="0"/>
+    <w:lsdException w:name="Light List" w:semiHidden="0" w:uiPriority="61" w:unhideWhenUsed="0"/>
+    <w:lsdException w:name="Light Grid" w:semiHidden="0" w:uiPriority="62" w:unhideWhenUsed="0"/>
+    <w:lsdException w:name="Medium Shading 1" w:semiHidden="0" w:uiPriority="63" w:unhideWhenUsed="0"/>
+    <w:lsdException w:name="Medium Shading 2" w:semiHidden="0" w:uiPriority="64" w:unhideWhenUsed="0"/>
+    <w:lsdException w:name="Medium List 1" w:semiHidden="0" w:uiPriority="65" w:unhideWhenUsed="0"/>
+    <w:lsdException w:name="Medium List 2" w:semiHidden="0" w:uiPriority="66" w:unhideWhenUsed="0"/>
+    <w:lsdException w:name="Medium Grid 1" w:semiHidden="0" w:uiPriority="67" w:unhideWhenUsed="0"/>
+    <w:lsdException w:name="Medium Grid 2" w:semiHidden="0" w:uiPriority="68" w:unhideWhenUsed="0"/>
+    <w:lsdException w:name="Medium Grid 3" w:semiHidden="0" w:uiPriority="69" w:unhideWhenUsed="0"/>
+    <w:lsdException w:name="Dark List" w:semiHidden="0" w:uiPriority="70" w:unhideWhenUsed="0"/>
+    <w:lsdException w:name="Colorful Shading" w:semiHidden="0" w:uiPriority="71" w:unhideWhenUsed="0"/>
+    <w:lsdException w:name="Colorful List" w:semiHidden="0" w:uiPriority="72" w:unhideWhenUsed="0"/>
+    <w:lsdException w:name="Colorful Grid" w:semiHidden="0" w:uiPriority="73" w:unhideWhenUsed="0"/>
+    <w:lsdException w:name="Light Shading Accent 1" w:semiHidden="0" w:uiPriority="60" w:unhideWhenUsed="0"/>
+    <w:lsdException w:name="Light List Accent 1" w:semiHidden="0" w:uiPriority="61" w:unhideWhenUsed="0"/>
+    <w:lsdException w:name="Light Grid Accent 1" w:semiHidden="0" w:uiPriority="62" w:unhideWhenUsed="0"/>
+    <w:lsdException w:name="Medium Shading 1 Accent 1" w:semiHidden="0" w:uiPriority="63" w:unhideWhenUsed="0"/>
+    <w:lsdException w:name="Medium Shading 2 Accent 1" w:semiHidden="0" w:uiPriority="64" w:unhideWhenUsed="0"/>
+    <w:lsdException w:name="Medium List 1 Accent 1" w:semiHidden="0" w:uiPriority="65" w:unhideWhenUsed="0"/>
+    <w:lsdException w:name="Revision" w:unhideWhenUsed="0"/>
+    <w:lsdException w:name="List Paragraph" w:semiHidden="0" w:uiPriority="34" w:unhideWhenUsed="0" w:qFormat="1"/>
+    <w:lsdException w:name="Quote" w:semiHidden="0" w:uiPriority="29" w:unhideWhenUsed="0" w:qFormat="1"/>
+    <w:lsdException w:name="Intense Quote" w:semiHidden="0" w:uiPriority="30" w:unhideWhenUsed="0" w:qFormat="1"/>
+    <w:lsdException w:name="Medium List 2 Accent 1" w:semiHidden="0" w:uiPriority="66" w:unhideWhenUsed="0"/>
+    <w:lsdException w:name="Medium Grid 1 Accent 1" w:semiHidden="0" w:uiPriority="67" w:unhideWhenUsed="0"/>
+    <w:lsdException w:name="Medium Grid 2 Accent 1" w:semiHidden="0" w:uiPriority="68" w:unhideWhenUsed="0"/>
+    <w:lsdException w:name="Medium Grid 3 Accent 1" w:semiHidden="0" w:uiPriority="69" w:unhideWhenUsed="0"/>
+    <w:lsdException w:name="Dark List Accent 1" w:semiHidden="0" w:uiPriority="70" w:unhideWhenUsed="0"/>
+    <w:lsdException w:name="Colorful Shading Accent 1" w:semiHidden="0" w:uiPriority="71" w:unhideWhenUsed="0"/>
+    <w:lsdException w:name="Colorful List Accent 1" w:semiHidden="0" w:uiPriority="72" w:unhideWhenUsed="0"/>
+    <w:lsdException w:name="Colorful Grid Accent 1" w:semiHidden="0" w:uiPriority="73" w:unhideWhenUsed="0"/>
+    <w:lsdException w:name="Light Shading Accent 2" w:semiHidden="0" w:uiPriority="60" w:unhideWhenUsed="0"/>
+    <w:lsdException w:name="Light List Accent 2" w:semiHidden="0" w:uiPriority="61" w:unhideWhenUsed="0"/>
+    <w:lsdException w:name="Light Grid Accent 2" w:semiHidden="0" w:uiPriority="62" w:unhideWhenUsed="0"/>
+    <w:lsdException w:name="Medium Shading 1 Accent 2" w:semiHidden="0" w:uiPriority="63" w:unhideWhenUsed="0"/>
+    <w:lsdException w:name="Medium Shading 2 Accent 2" w:semiHidden="0" w:uiPriority="64" w:unhideWhenUsed="0"/>
+    <w:lsdException w:name="Medium List 1 Accent 2" w:semiHidden="0" w:uiPriority="65" w:unhideWhenUsed="0"/>
+    <w:lsdException w:name="Medium List 2 Accent 2" w:semiHidden="0" w:uiPriority="66" w:unhideWhenUsed="0"/>
+    <w:lsdException w:name="Medium Grid 1 Accent 2" w:semiHidden="0" w:uiPriority="67" w:unhideWhenUsed="0"/>
+    <w:lsdException w:name="Medium Grid 2 Accent 2" w:semiHidden="0" w:uiPriority="68" w:unhideWhenUsed="0"/>
+    <w:lsdException w:name="Medium Grid 3 Accent 2" w:semiHidden="0" w:uiPriority="69" w:unhideWhenUsed="0"/>
+    <w:lsdException w:name="Dark List Accent 2" w:semiHidden="0" w:uiPriority="70" w:unhideWhenUsed="0"/>
+    <w:lsdException w:name="Colorful Shading Accent 2" w:semiHidden="0" w:uiPriority="71" w:unhideWhenUsed="0"/>
+    <w:lsdException w:name="Colorful List Accent 2" w:semiHidden="0" w:uiPriority="72" w:unhideWhenUsed="0"/>
+    <w:lsdException w:name="Colorful Grid Accent 2" w:semiHidden="0" w:uiPriority="73" w:unhideWhenUsed="0"/>
+    <w:lsdException w:name="Light Shading Accent 3" w:semiHidden="0" w:uiPriority="60" w:unhideWhenUsed="0"/>
+    <w:lsdException w:name="Light List Accent 3" w:semiHidden="0" w:uiPriority="61" w:unhideWhenUsed="0"/>
+    <w:lsdException w:name="Light Grid Accent 3" w:semiHidden="0" w:uiPriority="62" w:unhideWhenUsed="0"/>
+    <w:lsdException w:name="Medium Shading 1 Accent 3" w:semiHidden="0" w:uiPriority="63" w:unhideWhenUsed="0"/>
+    <w:lsdException w:name="Medium Shading 2 Accent 3" w:semiHidden="0" w:uiPriority="64" w:unhideWhenUsed="0"/>
+    <w:lsdException w:name="Medium List 1 Accent 3" w:semiHidden="0" w:uiPriority="65" w:unhideWhenUsed="0"/>
+    <w:lsdException w:name="Medium List 2 Accent 3" w:semiHidden="0" w:uiPriority="66" w:unhideWhenUsed="0"/>
+    <w:lsdException w:name="Medium Grid 1 Accent 3" w:semiHidden="0" w:uiPriority="67" w:unhideWhenUsed="0"/>
+    <w:lsdException w:name="Medium Grid 2 Accent 3" w:semiHidden="0" w:uiPriority="68" w:unhideWhenUsed="0"/>
+    <w:lsdException w:name="Medium Grid 3 Accent 3" w:semiHidden="0" w:uiPriority="69" w:unhideWhenUsed="0"/>
+    <w:lsdException w:name="Dark List Accent 3" w:semiHidden="0" w:uiPriority="70" w:unhideWhenUsed="0"/>
+    <w:lsdException w:name="Colorful Shading Accent 3" w:semiHidden="0" w:uiPriority="71" w:unhideWhenUsed="0"/>
+    <w:lsdException w:name="Colorful List Accent 3" w:semiHidden="0" w:uiPriority="72" w:unhideWhenUsed="0"/>
+    <w:lsdException w:name="Colorful Grid Accent 3" w:semiHidden="0" w:uiPriority="73" w:unhideWhenUsed="0"/>
+    <w:lsdException w:name="Light Shading Accent 4" w:semiHidden="0" w:uiPriority="60" w:unhideWhenUsed="0"/>
+    <w:lsdException w:name="Light List Accent 4" w:semiHidden="0" w:uiPriority="61" w:unhideWhenUsed="0"/>
+    <w:lsdException w:name="Light Grid Accent 4" w:semiHidden="0" w:uiPriority="62" w:unhideWhenUsed="0"/>
+    <w:lsdException w:name="Medium Shading 1 Accent 4" w:semiHidden="0" w:uiPriority="63" w:unhideWhenUsed="0"/>
+    <w:lsdException w:name="Medium Shading 2 Accent 4" w:semiHidden="0" w:uiPriority="64" w:unhideWhenUsed="0"/>
+    <w:lsdException w:name="Medium List 1 Accent 4" w:semiHidden="0" w:uiPriority="65" w:unhideWhenUsed="0"/>
+    <w:lsdException w:name="Medium List 2 Accent 4" w:semiHidden="0" w:uiPriority="66" w:unhideWhenUsed="0"/>
+    <w:lsdException w:name="Medium Grid 1 Accent 4" w:semiHidden="0" w:uiPriority="67" w:unhideWhenUsed="0"/>
+    <w:lsdException w:name="Medium Grid 2 Accent 4" w:semiHidden="0" w:uiPriority="68" w:unhideWhenUsed="0"/>
+    <w:lsdException w:name="Medium Grid 3 Accent 4" w:semiHidden="0" w:uiPriority="69" w:unhideWhenUsed="0"/>
+    <w:lsdException w:name="Dark List Accent 4" w:semiHidden="0" w:uiPriority="70" w:unhideWhenUsed="0"/>
+    <w:lsdException w:name="Colorful Shading Accent 4" w:semiHidden="0" w:uiPriority="71" w:unhideWhenUsed="0"/>
+    <w:lsdException w:name="Colorful List Accent 4" w:semiHidden="0" w:uiPriority="72" w:unhideWhenUsed="0"/>
+    <w:lsdException w:name="Colorful Grid Accent 4" w:semiHidden="0" w:uiPriority="73" w:unhideWhenUsed="0"/>
+    <w:lsdException w:name="Light Shading Accent 5" w:semiHidden="0" w:uiPriority="60" w:unhideWhenUsed="0"/>
+    <w:lsdException w:name="Light List Accent 5" w:semiHidden="0" w:uiPriority="61" w:unhideWhenUsed="0"/>
+    <w:lsdException w:name="Light Grid Accent 5" w:semiHidden="0" w:uiPriority="62" w:unhideWhenUsed="0"/>
+    <w:lsdException w:name="Medium Shading 1 Accent 5" w:semiHidden="0" w:uiPriority="63" w:unhideWhenUsed="0"/>
+    <w:lsdException w:name="Medium Shading 2 Accent 5" w:semiHidden="0" w:uiPriority="64" w:unhideWhenUsed="0"/>
+    <w:lsdException w:name="Medium List 1 Accent 5" w:semiHidden="0" w:uiPriority="65" w:unhideWhenUsed="0"/>
+    <w:lsdException w:name="Medium List 2 Accent 5" w:semiHidden="0" w:uiPriority="66" w:unhideWhenUsed="0"/>
+    <w:lsdException w:name="Medium Grid 1 Accent 5" w:semiHidden="0" w:uiPriority="67" w:unhideWhenUsed="0"/>
+    <w:lsdException w:name="Medium Grid 2 Accent 5" w:semiHidden="0" w:uiPriority="68" w:unhideWhenUsed="0"/>
+    <w:lsdException w:name="Medium Grid 3 Accent 5" w:semiHidden="0" w:uiPriority="69" w:unhideWhenUsed="0"/>
+    <w:lsdException w:name="Dark List Accent 5" w:semiHidden="0" w:uiPriority="70" w:unhideWhenUsed="0"/>
+    <w:lsdException w:name="Colorful Shading Accent 5" w:semiHidden="0" w:uiPriority="71" w:unhideWhenUsed="0"/>
+    <w:lsdException w:name="Colorful List Accent 5" w:semiHidden="0" w:uiPriority="72" w:unhideWhenUsed="0"/>
+    <w:lsdException w:name="Colorful Grid Accent 5" w:semiHidden="0" w:uiPriority="73" w:unhideWhenUsed="0"/>
+    <w:lsdException w:name="Light Shading Accent 6" w:semiHidden="0" w:uiPriority="60" w:unhideWhenUsed="0"/>
+    <w:lsdException w:name="Light List Accent 6" w:semiHidden="0" w:uiPriority="61" w:unhideWhenUsed="0"/>
+    <w:lsdException w:name="Light Grid Accent 6" w:semiHidden="0" w:uiPriority="62" w:unhideWhenUsed="0"/>
+    <w:lsdException w:name="Medium Shading 1 Accent 6" w:semiHidden="0" w:uiPriority="63" w:unhideWhenUsed="0"/>
+    <w:lsdException w:name="Medium Shading 2 Accent 6" w:semiHidden="0" w:uiPriority="64" w:unhideWhenUsed="0"/>
+    <w:lsdException w:name="Medium List 1 Accent 6" w:semiHidden="0" w:uiPriority="65" w:unhideWhenUsed="0"/>
+    <w:lsdException w:name="Medium List 2 Accent 6" w:semiHidden="0" w:uiPriority="66" w:unhideWhenUsed="0"/>
+    <w:lsdException w:name="Medium Grid 1 Accent 6" w:semiHidden="0" w:uiPriority="67" w:unhideWhenUsed="0"/>
+    <w:lsdException w:name="Medium Grid 2 Accent 6" w:semiHidden="0" w:uiPriority="68" w:unhideWhenUsed="0"/>
+    <w:lsdException w:name="Medium Grid 3 Accent 6" w:semiHidden="0" w:uiPriority="69" w:unhideWhenUsed="0"/>
+    <w:lsdException w:name="Dark List Accent 6" w:semiHidden="0" w:uiPriority="70" w:unhideWhenUsed="0"/>
+    <w:lsdException w:name="Colorful Shading Accent 6" w:semiHidden="0" w:uiPriority="71" w:unhideWhenUsed="0"/>
+    <w:lsdException w:name="Colorful List Accent 6" w:semiHidden="0" w:uiPriority="72" w:unhideWhenUsed="0"/>
+    <w:lsdException w:name="Colorful Grid Accent 6" w:semiHidden="0" w:uiPriority="73" w:unhideWhenUsed="0"/>
+    <w:lsdException w:name="Subtle Emphasis" w:semiHidden="0" w:uiPriority="19" w:unhideWhenUsed="0" w:qFormat="1"/>
+    <w:lsdException w:name="Intense Emphasis" w:semiHidden="0" w:uiPriority="21" w:unhideWhenUsed="0" w:qFormat="1"/>
+    <w:lsdException w:name="Subtle Reference" w:semiHidden="0" w:uiPriority="31" w:unhideWhenUsed="0" w:qFormat="1"/>
+    <w:lsdException w:name="Intense Reference" w:semiHidden="0" w:uiPriority="32" w:unhideWhenUsed="0" w:qFormat="1"/>
+    <w:lsdException w:name="Book Title" w:semiHidden="0" w:uiPriority="33" w:unhideWhenUsed="0" w:qFormat="1"/>
+    <w:lsdException w:name="Bibliography" w:uiPriority="37"/>
+    <w:lsdException w:name="TOC Heading" w:uiPriority="39" w:qFormat="1"/>
   </w:latentStyles>
   <w:style w:type="paragraph" w:default="1" w:styleId="Normal">
     <w:name w:val="Normal"/>
@@ -11274,6 +11022,192 @@
 </w:styles>
 </file>
 
+<file path=word/stylesWithEffects.xml><?xml version="1.0" encoding="utf-8"?>
+<w:styles xmlns:wpc="http://schemas.microsoft.com/office/word/2010/wordprocessingCanvas" xmlns:mo="http://schemas.microsoft.com/office/mac/office/2008/main" xmlns:mc="http://schemas.openxmlformats.org/markup-compatibility/2006" xmlns:mv="urn:schemas-microsoft-com:mac:vml" xmlns:o="urn:schemas-microsoft-com:office:office" xmlns:r="http://schemas.openxmlformats.org/officeDocument/2006/relationships" xmlns:m="http://schemas.openxmlformats.org/officeDocument/2006/math" xmlns:v="urn:schemas-microsoft-com:vml" xmlns:wp14="http://schemas.microsoft.com/office/word/2010/wordprocessingDrawing" xmlns:wp="http://schemas.openxmlformats.org/drawingml/2006/wordprocessingDrawing" xmlns:w10="urn:schemas-microsoft-com:office:word" xmlns:w="http://schemas.openxmlformats.org/wordprocessingml/2006/main" xmlns:w14="http://schemas.microsoft.com/office/word/2010/wordml" xmlns:wpg="http://schemas.microsoft.com/office/word/2010/wordprocessingGroup" xmlns:wpi="http://schemas.microsoft.com/office/word/2010/wordprocessingInk" xmlns:wne="http://schemas.microsoft.com/office/word/2006/wordml" xmlns:wps="http://schemas.microsoft.com/office/word/2010/wordprocessingShape" mc:Ignorable="w14 wp14">
+  <w:docDefaults>
+    <w:rPrDefault>
+      <w:rPr>
+        <w:rFonts w:asciiTheme="minorHAnsi" w:eastAsiaTheme="minorEastAsia" w:hAnsiTheme="minorHAnsi" w:cstheme="minorBidi"/>
+        <w:sz w:val="24"/>
+        <w:szCs w:val="24"/>
+        <w:lang w:val="en-US" w:eastAsia="ja-JP" w:bidi="ar-SA"/>
+      </w:rPr>
+    </w:rPrDefault>
+    <w:pPrDefault/>
+  </w:docDefaults>
+  <w:latentStyles w:defLockedState="0" w:defUIPriority="99" w:defSemiHidden="1" w:defUnhideWhenUsed="1" w:defQFormat="0" w:count="276">
+    <w:lsdException w:name="Normal" w:semiHidden="0" w:uiPriority="0" w:unhideWhenUsed="0" w:qFormat="1"/>
+    <w:lsdException w:name="heading 1" w:semiHidden="0" w:uiPriority="9" w:unhideWhenUsed="0" w:qFormat="1"/>
+    <w:lsdException w:name="heading 2" w:uiPriority="9" w:qFormat="1"/>
+    <w:lsdException w:name="heading 3" w:uiPriority="9" w:qFormat="1"/>
+    <w:lsdException w:name="heading 4" w:uiPriority="9" w:qFormat="1"/>
+    <w:lsdException w:name="heading 5" w:uiPriority="9" w:qFormat="1"/>
+    <w:lsdException w:name="heading 6" w:uiPriority="9" w:qFormat="1"/>
+    <w:lsdException w:name="heading 7" w:uiPriority="9" w:qFormat="1"/>
+    <w:lsdException w:name="heading 8" w:uiPriority="9" w:qFormat="1"/>
+    <w:lsdException w:name="heading 9" w:uiPriority="9" w:qFormat="1"/>
+    <w:lsdException w:name="toc 1" w:uiPriority="39"/>
+    <w:lsdException w:name="toc 2" w:uiPriority="39"/>
+    <w:lsdException w:name="toc 3" w:uiPriority="39"/>
+    <w:lsdException w:name="toc 4" w:uiPriority="39"/>
+    <w:lsdException w:name="toc 5" w:uiPriority="39"/>
+    <w:lsdException w:name="toc 6" w:uiPriority="39"/>
+    <w:lsdException w:name="toc 7" w:uiPriority="39"/>
+    <w:lsdException w:name="toc 8" w:uiPriority="39"/>
+    <w:lsdException w:name="toc 9" w:uiPriority="39"/>
+    <w:lsdException w:name="caption" w:uiPriority="35" w:qFormat="1"/>
+    <w:lsdException w:name="Title" w:semiHidden="0" w:uiPriority="10" w:unhideWhenUsed="0" w:qFormat="1"/>
+    <w:lsdException w:name="Default Paragraph Font" w:uiPriority="1"/>
+    <w:lsdException w:name="Subtitle" w:semiHidden="0" w:uiPriority="11" w:unhideWhenUsed="0" w:qFormat="1"/>
+    <w:lsdException w:name="Strong" w:semiHidden="0" w:uiPriority="22" w:unhideWhenUsed="0" w:qFormat="1"/>
+    <w:lsdException w:name="Emphasis" w:semiHidden="0" w:uiPriority="20" w:unhideWhenUsed="0" w:qFormat="1"/>
+    <w:lsdException w:name="Table Grid" w:semiHidden="0" w:uiPriority="59" w:unhideWhenUsed="0"/>
+    <w:lsdException w:name="Placeholder Text" w:unhideWhenUsed="0"/>
+    <w:lsdException w:name="No Spacing" w:semiHidden="0" w:uiPriority="1" w:unhideWhenUsed="0" w:qFormat="1"/>
+    <w:lsdException w:name="Light Shading" w:semiHidden="0" w:uiPriority="60" w:unhideWhenUsed="0"/>
+    <w:lsdException w:name="Light List" w:semiHidden="0" w:uiPriority="61" w:unhideWhenUsed="0"/>
+    <w:lsdException w:name="Light Grid" w:semiHidden="0" w:uiPriority="62" w:unhideWhenUsed="0"/>
+    <w:lsdException w:name="Medium Shading 1" w:semiHidden="0" w:uiPriority="63" w:unhideWhenUsed="0"/>
+    <w:lsdException w:name="Medium Shading 2" w:semiHidden="0" w:uiPriority="64" w:unhideWhenUsed="0"/>
+    <w:lsdException w:name="Medium List 1" w:semiHidden="0" w:uiPriority="65" w:unhideWhenUsed="0"/>
+    <w:lsdException w:name="Medium List 2" w:semiHidden="0" w:uiPriority="66" w:unhideWhenUsed="0"/>
+    <w:lsdException w:name="Medium Grid 1" w:semiHidden="0" w:uiPriority="67" w:unhideWhenUsed="0"/>
+    <w:lsdException w:name="Medium Grid 2" w:semiHidden="0" w:uiPriority="68" w:unhideWhenUsed="0"/>
+    <w:lsdException w:name="Medium Grid 3" w:semiHidden="0" w:uiPriority="69" w:unhideWhenUsed="0"/>
+    <w:lsdException w:name="Dark List" w:semiHidden="0" w:uiPriority="70" w:unhideWhenUsed="0"/>
+    <w:lsdException w:name="Colorful Shading" w:semiHidden="0" w:uiPriority="71" w:unhideWhenUsed="0"/>
+    <w:lsdException w:name="Colorful List" w:semiHidden="0" w:uiPriority="72" w:unhideWhenUsed="0"/>
+    <w:lsdException w:name="Colorful Grid" w:semiHidden="0" w:uiPriority="73" w:unhideWhenUsed="0"/>
+    <w:lsdException w:name="Light Shading Accent 1" w:semiHidden="0" w:uiPriority="60" w:unhideWhenUsed="0"/>
+    <w:lsdException w:name="Light List Accent 1" w:semiHidden="0" w:uiPriority="61" w:unhideWhenUsed="0"/>
+    <w:lsdException w:name="Light Grid Accent 1" w:semiHidden="0" w:uiPriority="62" w:unhideWhenUsed="0"/>
+    <w:lsdException w:name="Medium Shading 1 Accent 1" w:semiHidden="0" w:uiPriority="63" w:unhideWhenUsed="0"/>
+    <w:lsdException w:name="Medium Shading 2 Accent 1" w:semiHidden="0" w:uiPriority="64" w:unhideWhenUsed="0"/>
+    <w:lsdException w:name="Medium List 1 Accent 1" w:semiHidden="0" w:uiPriority="65" w:unhideWhenUsed="0"/>
+    <w:lsdException w:name="Revision" w:unhideWhenUsed="0"/>
+    <w:lsdException w:name="List Paragraph" w:semiHidden="0" w:uiPriority="34" w:unhideWhenUsed="0" w:qFormat="1"/>
+    <w:lsdException w:name="Quote" w:semiHidden="0" w:uiPriority="29" w:unhideWhenUsed="0" w:qFormat="1"/>
+    <w:lsdException w:name="Intense Quote" w:semiHidden="0" w:uiPriority="30" w:unhideWhenUsed="0" w:qFormat="1"/>
+    <w:lsdException w:name="Medium List 2 Accent 1" w:semiHidden="0" w:uiPriority="66" w:unhideWhenUsed="0"/>
+    <w:lsdException w:name="Medium Grid 1 Accent 1" w:semiHidden="0" w:uiPriority="67" w:unhideWhenUsed="0"/>
+    <w:lsdException w:name="Medium Grid 2 Accent 1" w:semiHidden="0" w:uiPriority="68" w:unhideWhenUsed="0"/>
+    <w:lsdException w:name="Medium Grid 3 Accent 1" w:semiHidden="0" w:uiPriority="69" w:unhideWhenUsed="0"/>
+    <w:lsdException w:name="Dark List Accent 1" w:semiHidden="0" w:uiPriority="70" w:unhideWhenUsed="0"/>
+    <w:lsdException w:name="Colorful Shading Accent 1" w:semiHidden="0" w:uiPriority="71" w:unhideWhenUsed="0"/>
+    <w:lsdException w:name="Colorful List Accent 1" w:semiHidden="0" w:uiPriority="72" w:unhideWhenUsed="0"/>
+    <w:lsdException w:name="Colorful Grid Accent 1" w:semiHidden="0" w:uiPriority="73" w:unhideWhenUsed="0"/>
+    <w:lsdException w:name="Light Shading Accent 2" w:semiHidden="0" w:uiPriority="60" w:unhideWhenUsed="0"/>
+    <w:lsdException w:name="Light List Accent 2" w:semiHidden="0" w:uiPriority="61" w:unhideWhenUsed="0"/>
+    <w:lsdException w:name="Light Grid Accent 2" w:semiHidden="0" w:uiPriority="62" w:unhideWhenUsed="0"/>
+    <w:lsdException w:name="Medium Shading 1 Accent 2" w:semiHidden="0" w:uiPriority="63" w:unhideWhenUsed="0"/>
+    <w:lsdException w:name="Medium Shading 2 Accent 2" w:semiHidden="0" w:uiPriority="64" w:unhideWhenUsed="0"/>
+    <w:lsdException w:name="Medium List 1 Accent 2" w:semiHidden="0" w:uiPriority="65" w:unhideWhenUsed="0"/>
+    <w:lsdException w:name="Medium List 2 Accent 2" w:semiHidden="0" w:uiPriority="66" w:unhideWhenUsed="0"/>
+    <w:lsdException w:name="Medium Grid 1 Accent 2" w:semiHidden="0" w:uiPriority="67" w:unhideWhenUsed="0"/>
+    <w:lsdException w:name="Medium Grid 2 Accent 2" w:semiHidden="0" w:uiPriority="68" w:unhideWhenUsed="0"/>
+    <w:lsdException w:name="Medium Grid 3 Accent 2" w:semiHidden="0" w:uiPriority="69" w:unhideWhenUsed="0"/>
+    <w:lsdException w:name="Dark List Accent 2" w:semiHidden="0" w:uiPriority="70" w:unhideWhenUsed="0"/>
+    <w:lsdException w:name="Colorful Shading Accent 2" w:semiHidden="0" w:uiPriority="71" w:unhideWhenUsed="0"/>
+    <w:lsdException w:name="Colorful List Accent 2" w:semiHidden="0" w:uiPriority="72" w:unhideWhenUsed="0"/>
+    <w:lsdException w:name="Colorful Grid Accent 2" w:semiHidden="0" w:uiPriority="73" w:unhideWhenUsed="0"/>
+    <w:lsdException w:name="Light Shading Accent 3" w:semiHidden="0" w:uiPriority="60" w:unhideWhenUsed="0"/>
+    <w:lsdException w:name="Light List Accent 3" w:semiHidden="0" w:uiPriority="61" w:unhideWhenUsed="0"/>
+    <w:lsdException w:name="Light Grid Accent 3" w:semiHidden="0" w:uiPriority="62" w:unhideWhenUsed="0"/>
+    <w:lsdException w:name="Medium Shading 1 Accent 3" w:semiHidden="0" w:uiPriority="63" w:unhideWhenUsed="0"/>
+    <w:lsdException w:name="Medium Shading 2 Accent 3" w:semiHidden="0" w:uiPriority="64" w:unhideWhenUsed="0"/>
+    <w:lsdException w:name="Medium List 1 Accent 3" w:semiHidden="0" w:uiPriority="65" w:unhideWhenUsed="0"/>
+    <w:lsdException w:name="Medium List 2 Accent 3" w:semiHidden="0" w:uiPriority="66" w:unhideWhenUsed="0"/>
+    <w:lsdException w:name="Medium Grid 1 Accent 3" w:semiHidden="0" w:uiPriority="67" w:unhideWhenUsed="0"/>
+    <w:lsdException w:name="Medium Grid 2 Accent 3" w:semiHidden="0" w:uiPriority="68" w:unhideWhenUsed="0"/>
+    <w:lsdException w:name="Medium Grid 3 Accent 3" w:semiHidden="0" w:uiPriority="69" w:unhideWhenUsed="0"/>
+    <w:lsdException w:name="Dark List Accent 3" w:semiHidden="0" w:uiPriority="70" w:unhideWhenUsed="0"/>
+    <w:lsdException w:name="Colorful Shading Accent 3" w:semiHidden="0" w:uiPriority="71" w:unhideWhenUsed="0"/>
+    <w:lsdException w:name="Colorful List Accent 3" w:semiHidden="0" w:uiPriority="72" w:unhideWhenUsed="0"/>
+    <w:lsdException w:name="Colorful Grid Accent 3" w:semiHidden="0" w:uiPriority="73" w:unhideWhenUsed="0"/>
+    <w:lsdException w:name="Light Shading Accent 4" w:semiHidden="0" w:uiPriority="60" w:unhideWhenUsed="0"/>
+    <w:lsdException w:name="Light List Accent 4" w:semiHidden="0" w:uiPriority="61" w:unhideWhenUsed="0"/>
+    <w:lsdException w:name="Light Grid Accent 4" w:semiHidden="0" w:uiPriority="62" w:unhideWhenUsed="0"/>
+    <w:lsdException w:name="Medium Shading 1 Accent 4" w:semiHidden="0" w:uiPriority="63" w:unhideWhenUsed="0"/>
+    <w:lsdException w:name="Medium Shading 2 Accent 4" w:semiHidden="0" w:uiPriority="64" w:unhideWhenUsed="0"/>
+    <w:lsdException w:name="Medium List 1 Accent 4" w:semiHidden="0" w:uiPriority="65" w:unhideWhenUsed="0"/>
+    <w:lsdException w:name="Medium List 2 Accent 4" w:semiHidden="0" w:uiPriority="66" w:unhideWhenUsed="0"/>
+    <w:lsdException w:name="Medium Grid 1 Accent 4" w:semiHidden="0" w:uiPriority="67" w:unhideWhenUsed="0"/>
+    <w:lsdException w:name="Medium Grid 2 Accent 4" w:semiHidden="0" w:uiPriority="68" w:unhideWhenUsed="0"/>
+    <w:lsdException w:name="Medium Grid 3 Accent 4" w:semiHidden="0" w:uiPriority="69" w:unhideWhenUsed="0"/>
+    <w:lsdException w:name="Dark List Accent 4" w:semiHidden="0" w:uiPriority="70" w:unhideWhenUsed="0"/>
+    <w:lsdException w:name="Colorful Shading Accent 4" w:semiHidden="0" w:uiPriority="71" w:unhideWhenUsed="0"/>
+    <w:lsdException w:name="Colorful List Accent 4" w:semiHidden="0" w:uiPriority="72" w:unhideWhenUsed="0"/>
+    <w:lsdException w:name="Colorful Grid Accent 4" w:semiHidden="0" w:uiPriority="73" w:unhideWhenUsed="0"/>
+    <w:lsdException w:name="Light Shading Accent 5" w:semiHidden="0" w:uiPriority="60" w:unhideWhenUsed="0"/>
+    <w:lsdException w:name="Light List Accent 5" w:semiHidden="0" w:uiPriority="61" w:unhideWhenUsed="0"/>
+    <w:lsdException w:name="Light Grid Accent 5" w:semiHidden="0" w:uiPriority="62" w:unhideWhenUsed="0"/>
+    <w:lsdException w:name="Medium Shading 1 Accent 5" w:semiHidden="0" w:uiPriority="63" w:unhideWhenUsed="0"/>
+    <w:lsdException w:name="Medium Shading 2 Accent 5" w:semiHidden="0" w:uiPriority="64" w:unhideWhenUsed="0"/>
+    <w:lsdException w:name="Medium List 1 Accent 5" w:semiHidden="0" w:uiPriority="65" w:unhideWhenUsed="0"/>
+    <w:lsdException w:name="Medium List 2 Accent 5" w:semiHidden="0" w:uiPriority="66" w:unhideWhenUsed="0"/>
+    <w:lsdException w:name="Medium Grid 1 Accent 5" w:semiHidden="0" w:uiPriority="67" w:unhideWhenUsed="0"/>
+    <w:lsdException w:name="Medium Grid 2 Accent 5" w:semiHidden="0" w:uiPriority="68" w:unhideWhenUsed="0"/>
+    <w:lsdException w:name="Medium Grid 3 Accent 5" w:semiHidden="0" w:uiPriority="69" w:unhideWhenUsed="0"/>
+    <w:lsdException w:name="Dark List Accent 5" w:semiHidden="0" w:uiPriority="70" w:unhideWhenUsed="0"/>
+    <w:lsdException w:name="Colorful Shading Accent 5" w:semiHidden="0" w:uiPriority="71" w:unhideWhenUsed="0"/>
+    <w:lsdException w:name="Colorful List Accent 5" w:semiHidden="0" w:uiPriority="72" w:unhideWhenUsed="0"/>
+    <w:lsdException w:name="Colorful Grid Accent 5" w:semiHidden="0" w:uiPriority="73" w:unhideWhenUsed="0"/>
+    <w:lsdException w:name="Light Shading Accent 6" w:semiHidden="0" w:uiPriority="60" w:unhideWhenUsed="0"/>
+    <w:lsdException w:name="Light List Accent 6" w:semiHidden="0" w:uiPriority="61" w:unhideWhenUsed="0"/>
+    <w:lsdException w:name="Light Grid Accent 6" w:semiHidden="0" w:uiPriority="62" w:unhideWhenUsed="0"/>
+    <w:lsdException w:name="Medium Shading 1 Accent 6" w:semiHidden="0" w:uiPriority="63" w:unhideWhenUsed="0"/>
+    <w:lsdException w:name="Medium Shading 2 Accent 6" w:semiHidden="0" w:uiPriority="64" w:unhideWhenUsed="0"/>
+    <w:lsdException w:name="Medium List 1 Accent 6" w:semiHidden="0" w:uiPriority="65" w:unhideWhenUsed="0"/>
+    <w:lsdException w:name="Medium List 2 Accent 6" w:semiHidden="0" w:uiPriority="66" w:unhideWhenUsed="0"/>
+    <w:lsdException w:name="Medium Grid 1 Accent 6" w:semiHidden="0" w:uiPriority="67" w:unhideWhenUsed="0"/>
+    <w:lsdException w:name="Medium Grid 2 Accent 6" w:semiHidden="0" w:uiPriority="68" w:unhideWhenUsed="0"/>
+    <w:lsdException w:name="Medium Grid 3 Accent 6" w:semiHidden="0" w:uiPriority="69" w:unhideWhenUsed="0"/>
+    <w:lsdException w:name="Dark List Accent 6" w:semiHidden="0" w:uiPriority="70" w:unhideWhenUsed="0"/>
+    <w:lsdException w:name="Colorful Shading Accent 6" w:semiHidden="0" w:uiPriority="71" w:unhideWhenUsed="0"/>
+    <w:lsdException w:name="Colorful List Accent 6" w:semiHidden="0" w:uiPriority="72" w:unhideWhenUsed="0"/>
+    <w:lsdException w:name="Colorful Grid Accent 6" w:semiHidden="0" w:uiPriority="73" w:unhideWhenUsed="0"/>
+    <w:lsdException w:name="Subtle Emphasis" w:semiHidden="0" w:uiPriority="19" w:unhideWhenUsed="0" w:qFormat="1"/>
+    <w:lsdException w:name="Intense Emphasis" w:semiHidden="0" w:uiPriority="21" w:unhideWhenUsed="0" w:qFormat="1"/>
+    <w:lsdException w:name="Subtle Reference" w:semiHidden="0" w:uiPriority="31" w:unhideWhenUsed="0" w:qFormat="1"/>
+    <w:lsdException w:name="Intense Reference" w:semiHidden="0" w:uiPriority="32" w:unhideWhenUsed="0" w:qFormat="1"/>
+    <w:lsdException w:name="Book Title" w:semiHidden="0" w:uiPriority="33" w:unhideWhenUsed="0" w:qFormat="1"/>
+    <w:lsdException w:name="Bibliography" w:uiPriority="37"/>
+    <w:lsdException w:name="TOC Heading" w:uiPriority="39" w:qFormat="1"/>
+  </w:latentStyles>
+  <w:style w:type="paragraph" w:default="1" w:styleId="Normal">
+    <w:name w:val="Normal"/>
+    <w:qFormat/>
+  </w:style>
+  <w:style w:type="character" w:default="1" w:styleId="DefaultParagraphFont">
+    <w:name w:val="Default Paragraph Font"/>
+    <w:uiPriority w:val="1"/>
+    <w:semiHidden/>
+    <w:unhideWhenUsed/>
+  </w:style>
+  <w:style w:type="table" w:default="1" w:styleId="TableNormal">
+    <w:name w:val="Normal Table"/>
+    <w:uiPriority w:val="99"/>
+    <w:semiHidden/>
+    <w:unhideWhenUsed/>
+    <w:tblPr>
+      <w:tblInd w:w="0" w:type="dxa"/>
+      <w:tblCellMar>
+        <w:top w:w="0" w:type="dxa"/>
+        <w:left w:w="108" w:type="dxa"/>
+        <w:bottom w:w="0" w:type="dxa"/>
+        <w:right w:w="108" w:type="dxa"/>
+      </w:tblCellMar>
+    </w:tblPr>
+  </w:style>
+  <w:style w:type="numbering" w:default="1" w:styleId="NoList">
+    <w:name w:val="No List"/>
+    <w:uiPriority w:val="99"/>
+    <w:semiHidden/>
+    <w:unhideWhenUsed/>
+  </w:style>
+</w:styles>
+</file>
+
 <file path=word/theme/theme1.xml><?xml version="1.0" encoding="utf-8"?>
 <a:theme xmlns:a="http://schemas.openxmlformats.org/drawingml/2006/main" name="Office Theme">
   <a:themeElements>
@@ -11529,7 +11463,7 @@
   <a:extraClrSchemeLst/>
   <a:extLst>
     <a:ext uri="{05A4C25C-085E-4340-85A3-A5531E510DB2}">
-      <thm15:themeFamily xmlns:thm15="http://schemas.microsoft.com/office/thememl/2012/main" name="Office Theme" id="{62F939B6-93AF-4DB8-9C6B-D6C7DFDC589F}" vid="{4A3C46E8-61CC-4603-A589-7422A47A8E4A}"/>
+      <thm15:themeFamily xmlns="" xmlns:thm15="http://schemas.microsoft.com/office/thememl/2012/main" name="Office Theme" id="{62F939B6-93AF-4DB8-9C6B-D6C7DFDC589F}" vid="{4A3C46E8-61CC-4603-A589-7422A47A8E4A}"/>
     </a:ext>
   </a:extLst>
 </a:theme>
@@ -11540,7 +11474,7 @@
 </file>
 
 <file path=customXml/itemProps1.xml><?xml version="1.0" encoding="utf-8"?>
-<ds:datastoreItem xmlns:ds="http://schemas.openxmlformats.org/officeDocument/2006/customXml" ds:itemID="{D549259C-F2A7-4A78-8AAA-10B29D6C7A38}">
+<ds:datastoreItem xmlns:ds="http://schemas.openxmlformats.org/officeDocument/2006/customXml" ds:itemID="{31D27A9C-76BD-3743-AA6B-5A584B0ACC8F}">
   <ds:schemaRefs>
     <ds:schemaRef ds:uri="http://schemas.openxmlformats.org/officeDocument/2006/bibliography"/>
   </ds:schemaRefs>

</xml_diff>